<commit_message>
Atualizando entrega de Analise inferencial
</commit_message>
<xml_diff>
--- a/Documentos/Entrega1/Análise Inferencial de Dados.docx
+++ b/Documentos/Entrega1/Análise Inferencial de Dados.docx
@@ -1,717 +1,1165 @@
 
 <file path=word/document.xml><?xml version="1.0" encoding="utf-8"?>
-<w:document xmlns:wpc="http://schemas.microsoft.com/office/word/2010/wordprocessingCanvas" xmlns:cx="http://schemas.microsoft.com/office/drawing/2014/chartex" xmlns:cx1="http://schemas.microsoft.com/office/drawing/2015/9/8/chartex" xmlns:cx2="http://schemas.microsoft.com/office/drawing/2015/10/21/chartex" xmlns:cx3="http://schemas.microsoft.com/office/drawing/2016/5/9/chartex" xmlns:cx4="http://schemas.microsoft.com/office/drawing/2016/5/10/chartex" xmlns:cx5="http://schemas.microsoft.com/office/drawing/2016/5/11/chartex" xmlns:cx6="http://schemas.microsoft.com/office/drawing/2016/5/12/chartex" xmlns:cx7="http://schemas.microsoft.com/office/drawing/2016/5/13/chartex" xmlns:cx8="http://schemas.microsoft.com/office/drawing/2016/5/14/chartex" xmlns:mc="http://schemas.openxmlformats.org/markup-compatibility/2006" xmlns:aink="http://schemas.microsoft.com/office/drawing/2016/ink" xmlns:am3d="http://schemas.microsoft.com/office/drawing/2017/model3d" xmlns:o="urn:schemas-microsoft-com:office:office" xmlns:oel="http://schemas.microsoft.com/office/2019/extlst" xmlns:r="http://schemas.openxmlformats.org/officeDocument/2006/relationships" xmlns:m="http://schemas.openxmlformats.org/officeDocument/2006/math" xmlns:v="urn:schemas-microsoft-com:vml" xmlns:wp14="http://schemas.microsoft.com/office/word/2010/wordprocessingDrawing" xmlns:wp="http://schemas.openxmlformats.org/drawingml/2006/wordprocessingDrawing" xmlns:w10="urn:schemas-microsoft-com:office:word" xmlns:w="http://schemas.openxmlformats.org/wordprocessingml/2006/main" xmlns:w14="http://schemas.microsoft.com/office/word/2010/wordml" xmlns:w15="http://schemas.microsoft.com/office/word/2012/wordml" xmlns:w16cex="http://schemas.microsoft.com/office/word/2018/wordml/cex" xmlns:w16cid="http://schemas.microsoft.com/office/word/2016/wordml/cid" xmlns:w16="http://schemas.microsoft.com/office/word/2018/wordml" xmlns:w16du="http://schemas.microsoft.com/office/word/2023/wordml/word16du" xmlns:w16sdtdh="http://schemas.microsoft.com/office/word/2020/wordml/sdtdatahash" xmlns:w16sdtfl="http://schemas.microsoft.com/office/word/2024/wordml/sdtformatlock" xmlns:w16se="http://schemas.microsoft.com/office/word/2015/wordml/symex" xmlns:wpg="http://schemas.microsoft.com/office/word/2010/wordprocessingGroup" xmlns:wpi="http://schemas.microsoft.com/office/word/2010/wordprocessingInk" xmlns:wne="http://schemas.microsoft.com/office/word/2006/wordml" xmlns:wps="http://schemas.microsoft.com/office/word/2010/wordprocessingShape" mc:Ignorable="w14 w15 w16se w16cid w16 w16cex w16sdtdh w16sdtfl w16du wp14">
+<w:document xmlns:wpc="http://schemas.microsoft.com/office/word/2010/wordprocessingCanvas" xmlns:cx="http://schemas.microsoft.com/office/drawing/2014/chartex" xmlns:cx1="http://schemas.microsoft.com/office/drawing/2015/9/8/chartex" xmlns:cx2="http://schemas.microsoft.com/office/drawing/2015/10/21/chartex" xmlns:cx3="http://schemas.microsoft.com/office/drawing/2016/5/9/chartex" xmlns:cx4="http://schemas.microsoft.com/office/drawing/2016/5/10/chartex" xmlns:cx5="http://schemas.microsoft.com/office/drawing/2016/5/11/chartex" xmlns:cx6="http://schemas.microsoft.com/office/drawing/2016/5/12/chartex" xmlns:cx7="http://schemas.microsoft.com/office/drawing/2016/5/13/chartex" xmlns:cx8="http://schemas.microsoft.com/office/drawing/2016/5/14/chartex" xmlns:mc="http://schemas.openxmlformats.org/markup-compatibility/2006" xmlns:aink="http://schemas.microsoft.com/office/drawing/2016/ink" xmlns:am3d="http://schemas.microsoft.com/office/drawing/2017/model3d" xmlns:o="urn:schemas-microsoft-com:office:office" xmlns:r="http://schemas.openxmlformats.org/officeDocument/2006/relationships" xmlns:m="http://schemas.openxmlformats.org/officeDocument/2006/math" xmlns:v="urn:schemas-microsoft-com:vml" xmlns:wp14="http://schemas.microsoft.com/office/word/2010/wordprocessingDrawing" xmlns:wp="http://schemas.openxmlformats.org/drawingml/2006/wordprocessingDrawing" xmlns:w10="urn:schemas-microsoft-com:office:word" xmlns:w="http://schemas.openxmlformats.org/wordprocessingml/2006/main" xmlns:w14="http://schemas.microsoft.com/office/word/2010/wordml" xmlns:w15="http://schemas.microsoft.com/office/word/2012/wordml" xmlns:w16cid="http://schemas.microsoft.com/office/word/2016/wordml/cid" xmlns:w16se="http://schemas.microsoft.com/office/word/2015/wordml/symex" xmlns:wpg="http://schemas.microsoft.com/office/word/2010/wordprocessingGroup" xmlns:wpi="http://schemas.microsoft.com/office/word/2010/wordprocessingInk" xmlns:wne="http://schemas.microsoft.com/office/word/2006/wordml" xmlns:wps="http://schemas.microsoft.com/office/word/2010/wordprocessingShape" mc:Ignorable="w14 w15 w16se w16cid wp14">
   <w:body>
     <w:p>
       <w:pPr>
+        <w:pStyle w:val="Ttulo3"/>
+        <w:shd w:val="clear" w:color="auto" w:fill="FAFAFA"/>
         <w:rPr>
           <w:rFonts w:ascii="Arial" w:hAnsi="Arial" w:cs="Arial"/>
           <w:b/>
-          <w:bCs/>
-          <w:sz w:val="28"/>
-          <w:szCs w:val="28"/>
+          <w:color w:val="242424"/>
+          <w:sz w:val="32"/>
         </w:rPr>
       </w:pPr>
       <w:r>
         <w:rPr>
           <w:rFonts w:ascii="Arial" w:hAnsi="Arial" w:cs="Arial"/>
           <w:b/>
-          <w:bCs/>
-          <w:sz w:val="28"/>
-          <w:szCs w:val="28"/>
-        </w:rPr>
-        <w:t>Análise de Regressão Linear</w:t>
+          <w:color w:val="242424"/>
+          <w:sz w:val="32"/>
+        </w:rPr>
+        <w:t>Análise Inferencial de Dados</w:t>
       </w:r>
     </w:p>
     <w:p>
       <w:pPr>
+        <w:pStyle w:val="Ttulo4"/>
+        <w:shd w:val="clear" w:color="auto" w:fill="FAFAFA"/>
+        <w:spacing w:before="75" w:after="75"/>
         <w:rPr>
           <w:rFonts w:ascii="Arial" w:hAnsi="Arial" w:cs="Arial"/>
           <w:b/>
-          <w:bCs/>
-          <w:sz w:val="28"/>
-          <w:szCs w:val="28"/>
-        </w:rPr>
-      </w:pPr>
+          <w:color w:val="242424"/>
+          <w:szCs w:val="21"/>
+        </w:rPr>
+      </w:pPr>
+      <w:r>
+        <w:rPr>
+          <w:rFonts w:ascii="Arial" w:hAnsi="Arial" w:cs="Arial"/>
+          <w:b/>
+          <w:color w:val="242424"/>
+          <w:szCs w:val="21"/>
+        </w:rPr>
+        <w:t>1. Introdução</w:t>
+      </w:r>
     </w:p>
     <w:p>
       <w:pPr>
-        <w:rPr>
-          <w:rFonts w:ascii="Arial" w:hAnsi="Arial" w:cs="Arial"/>
-          <w:sz w:val="28"/>
-          <w:szCs w:val="28"/>
-        </w:rPr>
-      </w:pPr>
-      <w:r>
+        <w:pStyle w:val="NormalWeb"/>
+        <w:shd w:val="clear" w:color="auto" w:fill="FAFAFA"/>
+        <w:spacing w:before="0" w:beforeAutospacing="0" w:after="240" w:afterAutospacing="0"/>
+        <w:rPr>
+          <w:rFonts w:ascii="Segoe UI" w:hAnsi="Segoe UI" w:cs="Segoe UI"/>
+          <w:color w:val="242424"/>
+          <w:sz w:val="21"/>
+          <w:szCs w:val="21"/>
+        </w:rPr>
+      </w:pPr>
+      <w:r>
+        <w:rPr>
+          <w:rFonts w:ascii="Segoe UI" w:hAnsi="Segoe UI" w:cs="Segoe UI"/>
+          <w:color w:val="242424"/>
+          <w:sz w:val="21"/>
+          <w:szCs w:val="21"/>
+        </w:rPr>
+        <w:t>Este relatório apresenta uma análise inferencial dos dados fornecidos no arquivo </w:t>
+      </w:r>
+      <w:r>
+        <w:rPr>
+          <w:rStyle w:val="CdigoHTML"/>
+          <w:rFonts w:eastAsiaTheme="majorEastAsia"/>
+          <w:color w:val="242424"/>
+        </w:rPr>
+        <w:t>dados.csv</w:t>
+      </w:r>
+      <w:r>
+        <w:rPr>
+          <w:rFonts w:ascii="Segoe UI" w:hAnsi="Segoe UI" w:cs="Segoe UI"/>
+          <w:color w:val="242424"/>
+          <w:sz w:val="21"/>
+          <w:szCs w:val="21"/>
+        </w:rPr>
+        <w:t xml:space="preserve">. Os dados incluem </w:t>
+      </w:r>
+      <w:r>
+        <w:rPr>
+          <w:rFonts w:ascii="Segoe UI" w:hAnsi="Segoe UI" w:cs="Segoe UI"/>
+          <w:color w:val="242424"/>
+          <w:sz w:val="21"/>
+          <w:szCs w:val="21"/>
+        </w:rPr>
+        <w:t>valores de</w:t>
+      </w:r>
+      <w:r>
+        <w:rPr>
+          <w:rFonts w:ascii="Segoe UI" w:hAnsi="Segoe UI" w:cs="Segoe UI"/>
+          <w:color w:val="242424"/>
+          <w:sz w:val="21"/>
+          <w:szCs w:val="21"/>
+        </w:rPr>
+        <w:t xml:space="preserve"> IPCA, dólar, SELIC e exportações ao longo do tempo</w:t>
+      </w:r>
+      <w:r>
+        <w:rPr>
+          <w:rFonts w:ascii="Segoe UI" w:hAnsi="Segoe UI" w:cs="Segoe UI"/>
+          <w:color w:val="242424"/>
+          <w:sz w:val="21"/>
+          <w:szCs w:val="21"/>
+        </w:rPr>
+        <w:t xml:space="preserve"> (desde 2015)</w:t>
+      </w:r>
+      <w:r>
+        <w:rPr>
+          <w:rFonts w:ascii="Segoe UI" w:hAnsi="Segoe UI" w:cs="Segoe UI"/>
+          <w:color w:val="242424"/>
+          <w:sz w:val="21"/>
+          <w:szCs w:val="21"/>
+        </w:rPr>
+        <w:t>.</w:t>
+      </w:r>
+    </w:p>
+    <w:p>
+      <w:pPr>
+        <w:pStyle w:val="NormalWeb"/>
+        <w:shd w:val="clear" w:color="auto" w:fill="FAFAFA"/>
+        <w:spacing w:before="0" w:beforeAutospacing="0" w:after="240" w:afterAutospacing="0"/>
+        <w:rPr>
+          <w:rFonts w:ascii="Segoe UI" w:hAnsi="Segoe UI" w:cs="Segoe UI"/>
+          <w:color w:val="242424"/>
+          <w:sz w:val="21"/>
+          <w:szCs w:val="21"/>
+        </w:rPr>
+      </w:pPr>
+      <w:r>
+        <w:rPr>
+          <w:rFonts w:ascii="Segoe UI" w:hAnsi="Segoe UI" w:cs="Segoe UI"/>
+          <w:color w:val="242424"/>
+          <w:sz w:val="21"/>
+          <w:szCs w:val="21"/>
+        </w:rPr>
+        <w:t xml:space="preserve">Com esses dados, espera-se após a análise de regressão linear identificar a relação entre os valores de IPCA, valor do câmbio do dólar, SELIC e a quantidade de exportações do país, podendo assim realizar previsões e </w:t>
+      </w:r>
+      <w:r>
+        <w:rPr>
+          <w:rFonts w:ascii="Segoe UI" w:hAnsi="Segoe UI" w:cs="Segoe UI"/>
+          <w:color w:val="242424"/>
+          <w:sz w:val="21"/>
+          <w:szCs w:val="21"/>
+        </w:rPr>
+        <w:t>identificar tendências sobre a variação de exportações.</w:t>
+      </w:r>
+    </w:p>
+    <w:p>
+      <w:pPr>
+        <w:pStyle w:val="NormalWeb"/>
+        <w:shd w:val="clear" w:color="auto" w:fill="FAFAFA"/>
+        <w:spacing w:before="0" w:beforeAutospacing="0" w:after="240" w:afterAutospacing="0"/>
+        <w:rPr>
+          <w:rFonts w:ascii="Segoe UI" w:hAnsi="Segoe UI" w:cs="Segoe UI"/>
+          <w:color w:val="242424"/>
+          <w:sz w:val="21"/>
+          <w:szCs w:val="21"/>
+        </w:rPr>
+      </w:pPr>
+    </w:p>
+    <w:p>
+      <w:pPr>
+        <w:pStyle w:val="Ttulo4"/>
+        <w:shd w:val="clear" w:color="auto" w:fill="FAFAFA"/>
+        <w:spacing w:before="75" w:after="75"/>
         <w:rPr>
           <w:rFonts w:ascii="Arial" w:hAnsi="Arial" w:cs="Arial"/>
           <w:b/>
-          <w:bCs/>
-          <w:sz w:val="28"/>
-          <w:szCs w:val="28"/>
-        </w:rPr>
-        <w:t>IPCA</w:t>
-      </w:r>
+          <w:color w:val="242424"/>
+          <w:szCs w:val="21"/>
+        </w:rPr>
+      </w:pPr>
       <w:r>
         <w:rPr>
           <w:rFonts w:ascii="Arial" w:hAnsi="Arial" w:cs="Arial"/>
-          <w:sz w:val="28"/>
-          <w:szCs w:val="28"/>
-        </w:rPr>
-        <w:t>:</w:t>
+          <w:b/>
+          <w:color w:val="242424"/>
+          <w:szCs w:val="21"/>
+        </w:rPr>
+        <w:t>2. Estatísticas Descritivas</w:t>
       </w:r>
     </w:p>
     <w:p>
       <w:pPr>
-        <w:rPr>
-          <w:rFonts w:ascii="Arial" w:hAnsi="Arial" w:cs="Arial"/>
-          <w:sz w:val="28"/>
-          <w:szCs w:val="28"/>
-        </w:rPr>
-      </w:pPr>
-      <w:r>
-        <w:rPr>
-          <w:rFonts w:ascii="Arial" w:hAnsi="Arial" w:cs="Arial"/>
-          <w:noProof/>
-          <w:sz w:val="28"/>
-          <w:szCs w:val="28"/>
-        </w:rPr>
-        <w:drawing>
-          <wp:inline distT="0" distB="0" distL="0" distR="0" wp14:anchorId="08BEA125" wp14:editId="51A5A0E0">
-            <wp:extent cx="5400040" cy="2790190"/>
-            <wp:effectExtent l="0" t="0" r="0" b="0"/>
-            <wp:docPr id="1861792847" name="Imagem 4"/>
-            <wp:cNvGraphicFramePr>
-              <a:graphicFrameLocks xmlns:a="http://schemas.openxmlformats.org/drawingml/2006/main" noChangeAspect="1"/>
-            </wp:cNvGraphicFramePr>
-            <a:graphic xmlns:a="http://schemas.openxmlformats.org/drawingml/2006/main">
-              <a:graphicData uri="http://schemas.openxmlformats.org/drawingml/2006/picture">
-                <pic:pic xmlns:pic="http://schemas.openxmlformats.org/drawingml/2006/picture">
-                  <pic:nvPicPr>
-                    <pic:cNvPr id="0" name="Picture 8"/>
-                    <pic:cNvPicPr>
-                      <a:picLocks noChangeAspect="1" noChangeArrowheads="1"/>
-                    </pic:cNvPicPr>
-                  </pic:nvPicPr>
-                  <pic:blipFill>
-                    <a:blip r:embed="rId8">
-                      <a:extLst>
-                        <a:ext uri="{28A0092B-C50C-407E-A947-70E740481C1C}">
-                          <a14:useLocalDpi xmlns:a14="http://schemas.microsoft.com/office/drawing/2010/main" val="0"/>
-                        </a:ext>
-                      </a:extLst>
-                    </a:blip>
-                    <a:srcRect/>
-                    <a:stretch>
-                      <a:fillRect/>
-                    </a:stretch>
-                  </pic:blipFill>
-                  <pic:spPr bwMode="auto">
-                    <a:xfrm>
-                      <a:off x="0" y="0"/>
-                      <a:ext cx="5400040" cy="2790190"/>
-                    </a:xfrm>
-                    <a:prstGeom prst="rect">
-                      <a:avLst/>
-                    </a:prstGeom>
-                    <a:noFill/>
-                    <a:ln>
-                      <a:noFill/>
-                    </a:ln>
-                  </pic:spPr>
-                </pic:pic>
-              </a:graphicData>
-            </a:graphic>
-          </wp:inline>
-        </w:drawing>
+        <w:pStyle w:val="NormalWeb"/>
+        <w:shd w:val="clear" w:color="auto" w:fill="FAFAFA"/>
+        <w:spacing w:before="0" w:beforeAutospacing="0" w:after="240" w:afterAutospacing="0"/>
+        <w:rPr>
+          <w:rFonts w:ascii="Segoe UI" w:hAnsi="Segoe UI" w:cs="Segoe UI"/>
+          <w:color w:val="242424"/>
+          <w:sz w:val="21"/>
+          <w:szCs w:val="21"/>
+        </w:rPr>
+      </w:pPr>
+      <w:r>
+        <w:rPr>
+          <w:rFonts w:ascii="Segoe UI" w:hAnsi="Segoe UI" w:cs="Segoe UI"/>
+          <w:color w:val="242424"/>
+          <w:sz w:val="21"/>
+          <w:szCs w:val="21"/>
+        </w:rPr>
+        <w:t>Aqui estão as estatísticas descritivas dos dados:</w:t>
       </w:r>
     </w:p>
     <w:p>
       <w:pPr>
-        <w:rPr>
-          <w:rFonts w:ascii="Arial" w:hAnsi="Arial" w:cs="Arial"/>
-          <w:sz w:val="28"/>
-          <w:szCs w:val="28"/>
-        </w:rPr>
-      </w:pPr>
-      <w:r>
-        <w:rPr>
-          <w:rFonts w:ascii="Arial" w:hAnsi="Arial" w:cs="Arial"/>
-          <w:sz w:val="28"/>
-          <w:szCs w:val="28"/>
-        </w:rPr>
-        <w:t>Variação do IPCA ao longo do tempo.</w:t>
-      </w:r>
+        <w:pStyle w:val="Pr-formataoHTML"/>
+        <w:pBdr>
+          <w:top w:val="single" w:sz="24" w:space="8" w:color="auto"/>
+          <w:left w:val="single" w:sz="24" w:space="8" w:color="auto"/>
+          <w:bottom w:val="single" w:sz="24" w:space="8" w:color="auto"/>
+          <w:right w:val="single" w:sz="24" w:space="8" w:color="auto"/>
+        </w:pBdr>
+        <w:shd w:val="clear" w:color="auto" w:fill="FAFAFA"/>
+        <w:rPr>
+          <w:rStyle w:val="CdigoHTML"/>
+          <w:rFonts w:eastAsiaTheme="majorEastAsia"/>
+          <w:color w:val="242424"/>
+        </w:rPr>
+      </w:pPr>
+      <w:r>
+        <w:rPr>
+          <w:rStyle w:val="CdigoHTML"/>
+          <w:rFonts w:eastAsiaTheme="majorEastAsia"/>
+          <w:color w:val="242424"/>
+        </w:rPr>
+        <w:t xml:space="preserve">       </w:t>
+      </w:r>
+      <w:r>
+        <w:rPr>
+          <w:rStyle w:val="CdigoHTML"/>
+          <w:rFonts w:eastAsiaTheme="majorEastAsia"/>
+          <w:color w:val="242424"/>
+        </w:rPr>
+        <w:t xml:space="preserve">   </w:t>
+      </w:r>
+      <w:proofErr w:type="spellStart"/>
+      <w:r>
+        <w:rPr>
+          <w:rStyle w:val="CdigoHTML"/>
+          <w:rFonts w:eastAsiaTheme="majorEastAsia"/>
+          <w:color w:val="242424"/>
+        </w:rPr>
+        <w:t>ipca</w:t>
+      </w:r>
+      <w:proofErr w:type="spellEnd"/>
+      <w:r>
+        <w:rPr>
+          <w:rStyle w:val="CdigoHTML"/>
+          <w:rFonts w:eastAsiaTheme="majorEastAsia"/>
+          <w:color w:val="242424"/>
+        </w:rPr>
+        <w:t xml:space="preserve">      </w:t>
+      </w:r>
+      <w:r>
+        <w:rPr>
+          <w:rStyle w:val="CdigoHTML"/>
+          <w:rFonts w:eastAsiaTheme="majorEastAsia"/>
+          <w:color w:val="242424"/>
+        </w:rPr>
+        <w:t xml:space="preserve">  </w:t>
+      </w:r>
+      <w:proofErr w:type="spellStart"/>
+      <w:r>
+        <w:rPr>
+          <w:rStyle w:val="CdigoHTML"/>
+          <w:rFonts w:eastAsiaTheme="majorEastAsia"/>
+          <w:color w:val="242424"/>
+        </w:rPr>
+        <w:t>dolar</w:t>
+      </w:r>
+      <w:proofErr w:type="spellEnd"/>
+      <w:r>
+        <w:rPr>
+          <w:rStyle w:val="CdigoHTML"/>
+          <w:rFonts w:eastAsiaTheme="majorEastAsia"/>
+          <w:color w:val="242424"/>
+        </w:rPr>
+        <w:t xml:space="preserve">     </w:t>
+      </w:r>
+      <w:r>
+        <w:rPr>
+          <w:rStyle w:val="CdigoHTML"/>
+          <w:rFonts w:eastAsiaTheme="majorEastAsia"/>
+          <w:color w:val="242424"/>
+        </w:rPr>
+        <w:t xml:space="preserve">  </w:t>
+      </w:r>
+      <w:proofErr w:type="spellStart"/>
+      <w:r>
+        <w:rPr>
+          <w:rStyle w:val="CdigoHTML"/>
+          <w:rFonts w:eastAsiaTheme="majorEastAsia"/>
+          <w:color w:val="242424"/>
+        </w:rPr>
+        <w:t>selic</w:t>
+      </w:r>
+      <w:proofErr w:type="spellEnd"/>
+      <w:r>
+        <w:rPr>
+          <w:rStyle w:val="CdigoHTML"/>
+          <w:rFonts w:eastAsiaTheme="majorEastAsia"/>
+          <w:color w:val="242424"/>
+        </w:rPr>
+        <w:t xml:space="preserve">  </w:t>
+      </w:r>
+      <w:r>
+        <w:rPr>
+          <w:rStyle w:val="CdigoHTML"/>
+          <w:rFonts w:eastAsiaTheme="majorEastAsia"/>
+          <w:color w:val="242424"/>
+        </w:rPr>
+        <w:t xml:space="preserve">   </w:t>
+      </w:r>
+      <w:proofErr w:type="spellStart"/>
+      <w:r>
+        <w:rPr>
+          <w:rStyle w:val="CdigoHTML"/>
+          <w:rFonts w:eastAsiaTheme="majorEastAsia"/>
+          <w:color w:val="242424"/>
+        </w:rPr>
+        <w:t>exportacoes</w:t>
+      </w:r>
+      <w:proofErr w:type="spellEnd"/>
     </w:p>
     <w:p>
       <w:pPr>
-        <w:rPr>
-          <w:rFonts w:ascii="Arial" w:hAnsi="Arial" w:cs="Arial"/>
-          <w:sz w:val="28"/>
-          <w:szCs w:val="28"/>
-        </w:rPr>
-      </w:pPr>
-      <w:r>
+        <w:pStyle w:val="Pr-formataoHTML"/>
+        <w:pBdr>
+          <w:top w:val="single" w:sz="24" w:space="8" w:color="auto"/>
+          <w:left w:val="single" w:sz="24" w:space="8" w:color="auto"/>
+          <w:bottom w:val="single" w:sz="24" w:space="8" w:color="auto"/>
+          <w:right w:val="single" w:sz="24" w:space="8" w:color="auto"/>
+        </w:pBdr>
+        <w:shd w:val="clear" w:color="auto" w:fill="FAFAFA"/>
+        <w:rPr>
+          <w:rStyle w:val="CdigoHTML"/>
+          <w:rFonts w:eastAsiaTheme="majorEastAsia"/>
+          <w:color w:val="242424"/>
+        </w:rPr>
+      </w:pPr>
+      <w:proofErr w:type="spellStart"/>
+      <w:r>
+        <w:rPr>
+          <w:rStyle w:val="CdigoHTML"/>
+          <w:rFonts w:eastAsiaTheme="majorEastAsia"/>
+          <w:color w:val="242424"/>
+        </w:rPr>
+        <w:t>mean</w:t>
+      </w:r>
+      <w:proofErr w:type="spellEnd"/>
+      <w:r>
+        <w:rPr>
+          <w:rStyle w:val="CdigoHTML"/>
+          <w:rFonts w:eastAsiaTheme="majorEastAsia"/>
+          <w:color w:val="242424"/>
+        </w:rPr>
+        <w:t xml:space="preserve">     0.470579    4.013140    </w:t>
+      </w:r>
+      <w:proofErr w:type="gramStart"/>
+      <w:r>
+        <w:rPr>
+          <w:rStyle w:val="CdigoHTML"/>
+          <w:rFonts w:eastAsiaTheme="majorEastAsia"/>
+          <w:color w:val="242424"/>
+        </w:rPr>
+        <w:t>0.812149  19858.198347</w:t>
+      </w:r>
+      <w:proofErr w:type="gramEnd"/>
+    </w:p>
+    <w:p>
+      <w:pPr>
+        <w:pStyle w:val="Pr-formataoHTML"/>
+        <w:pBdr>
+          <w:top w:val="single" w:sz="24" w:space="8" w:color="auto"/>
+          <w:left w:val="single" w:sz="24" w:space="8" w:color="auto"/>
+          <w:bottom w:val="single" w:sz="24" w:space="8" w:color="auto"/>
+          <w:right w:val="single" w:sz="24" w:space="8" w:color="auto"/>
+        </w:pBdr>
+        <w:shd w:val="clear" w:color="auto" w:fill="FAFAFA"/>
+        <w:rPr>
+          <w:rStyle w:val="CdigoHTML"/>
+          <w:rFonts w:eastAsiaTheme="majorEastAsia"/>
+          <w:color w:val="242424"/>
+        </w:rPr>
+      </w:pPr>
+      <w:proofErr w:type="spellStart"/>
+      <w:r>
+        <w:rPr>
+          <w:rStyle w:val="CdigoHTML"/>
+          <w:rFonts w:eastAsiaTheme="majorEastAsia"/>
+          <w:color w:val="242424"/>
+        </w:rPr>
+        <w:t>std</w:t>
+      </w:r>
+      <w:proofErr w:type="spellEnd"/>
+      <w:r>
+        <w:rPr>
+          <w:rStyle w:val="CdigoHTML"/>
+          <w:rFonts w:eastAsiaTheme="majorEastAsia"/>
+          <w:color w:val="242424"/>
+        </w:rPr>
+        <w:t xml:space="preserve">      0.503618    0.937258    0.336409   4973.097438</w:t>
+      </w:r>
+    </w:p>
+    <w:p>
+      <w:pPr>
+        <w:pStyle w:val="Pr-formataoHTML"/>
+        <w:pBdr>
+          <w:top w:val="single" w:sz="24" w:space="8" w:color="auto"/>
+          <w:left w:val="single" w:sz="24" w:space="8" w:color="auto"/>
+          <w:bottom w:val="single" w:sz="24" w:space="8" w:color="auto"/>
+          <w:right w:val="single" w:sz="24" w:space="8" w:color="auto"/>
+        </w:pBdr>
+        <w:shd w:val="clear" w:color="auto" w:fill="FAFAFA"/>
+        <w:rPr>
+          <w:rStyle w:val="CdigoHTML"/>
+          <w:rFonts w:eastAsiaTheme="majorEastAsia"/>
+          <w:color w:val="242424"/>
+        </w:rPr>
+      </w:pPr>
+      <w:r>
+        <w:rPr>
+          <w:rStyle w:val="CdigoHTML"/>
+          <w:rFonts w:eastAsiaTheme="majorEastAsia"/>
+          <w:color w:val="242424"/>
+        </w:rPr>
+        <w:t xml:space="preserve">min     -0.680000    2.630000    </w:t>
+      </w:r>
+      <w:proofErr w:type="gramStart"/>
+      <w:r>
+        <w:rPr>
+          <w:rStyle w:val="CdigoHTML"/>
+          <w:rFonts w:eastAsiaTheme="majorEastAsia"/>
+          <w:color w:val="242424"/>
+        </w:rPr>
+        <w:t>0.130000  11127.300000</w:t>
+      </w:r>
+      <w:proofErr w:type="gramEnd"/>
+    </w:p>
+    <w:p>
+      <w:pPr>
+        <w:pStyle w:val="Pr-formataoHTML"/>
+        <w:pBdr>
+          <w:top w:val="single" w:sz="24" w:space="8" w:color="auto"/>
+          <w:left w:val="single" w:sz="24" w:space="8" w:color="auto"/>
+          <w:bottom w:val="single" w:sz="24" w:space="8" w:color="auto"/>
+          <w:right w:val="single" w:sz="24" w:space="8" w:color="auto"/>
+        </w:pBdr>
+        <w:shd w:val="clear" w:color="auto" w:fill="FAFAFA"/>
+        <w:rPr>
+          <w:rStyle w:val="CdigoHTML"/>
+          <w:rFonts w:eastAsiaTheme="majorEastAsia"/>
+          <w:color w:val="242424"/>
+        </w:rPr>
+      </w:pPr>
+      <w:r>
+        <w:rPr>
+          <w:rStyle w:val="CdigoHTML"/>
+          <w:rFonts w:eastAsiaTheme="majorEastAsia"/>
+          <w:color w:val="242424"/>
+        </w:rPr>
+        <w:t xml:space="preserve">25%      0.220000    3.210000    </w:t>
+      </w:r>
+      <w:proofErr w:type="gramStart"/>
+      <w:r>
+        <w:rPr>
+          <w:rStyle w:val="CdigoHTML"/>
+          <w:rFonts w:eastAsiaTheme="majorEastAsia"/>
+          <w:color w:val="242424"/>
+        </w:rPr>
+        <w:t>0.520000  15905.900000</w:t>
+      </w:r>
+      <w:proofErr w:type="gramEnd"/>
+    </w:p>
+    <w:p>
+      <w:pPr>
+        <w:pStyle w:val="Pr-formataoHTML"/>
+        <w:pBdr>
+          <w:top w:val="single" w:sz="24" w:space="8" w:color="auto"/>
+          <w:left w:val="single" w:sz="24" w:space="8" w:color="auto"/>
+          <w:bottom w:val="single" w:sz="24" w:space="8" w:color="auto"/>
+          <w:right w:val="single" w:sz="24" w:space="8" w:color="auto"/>
+        </w:pBdr>
+        <w:shd w:val="clear" w:color="auto" w:fill="FAFAFA"/>
+        <w:rPr>
+          <w:rStyle w:val="CdigoHTML"/>
+          <w:rFonts w:eastAsiaTheme="majorEastAsia"/>
+          <w:color w:val="242424"/>
+        </w:rPr>
+      </w:pPr>
+      <w:r>
+        <w:rPr>
+          <w:rStyle w:val="CdigoHTML"/>
+          <w:rFonts w:eastAsiaTheme="majorEastAsia"/>
+          <w:color w:val="242424"/>
+        </w:rPr>
+        <w:t xml:space="preserve">50%      0.420000    3.780000    </w:t>
+      </w:r>
+      <w:proofErr w:type="gramStart"/>
+      <w:r>
+        <w:rPr>
+          <w:rStyle w:val="CdigoHTML"/>
+          <w:rFonts w:eastAsiaTheme="majorEastAsia"/>
+          <w:color w:val="242424"/>
+        </w:rPr>
+        <w:t>0.810000  18427.100000</w:t>
+      </w:r>
+      <w:proofErr w:type="gramEnd"/>
+    </w:p>
+    <w:p>
+      <w:pPr>
+        <w:pStyle w:val="Pr-formataoHTML"/>
+        <w:pBdr>
+          <w:top w:val="single" w:sz="24" w:space="8" w:color="auto"/>
+          <w:left w:val="single" w:sz="24" w:space="8" w:color="auto"/>
+          <w:bottom w:val="single" w:sz="24" w:space="8" w:color="auto"/>
+          <w:right w:val="single" w:sz="24" w:space="8" w:color="auto"/>
+        </w:pBdr>
+        <w:shd w:val="clear" w:color="auto" w:fill="FAFAFA"/>
+        <w:rPr>
+          <w:rStyle w:val="CdigoHTML"/>
+          <w:rFonts w:eastAsiaTheme="majorEastAsia"/>
+          <w:color w:val="242424"/>
+        </w:rPr>
+      </w:pPr>
+      <w:r>
+        <w:rPr>
+          <w:rStyle w:val="CdigoHTML"/>
+          <w:rFonts w:eastAsiaTheme="majorEastAsia"/>
+          <w:color w:val="242424"/>
+        </w:rPr>
+        <w:t xml:space="preserve">75%      0.830000    5.020000    </w:t>
+      </w:r>
+      <w:proofErr w:type="gramStart"/>
+      <w:r>
+        <w:rPr>
+          <w:rStyle w:val="CdigoHTML"/>
+          <w:rFonts w:eastAsiaTheme="majorEastAsia"/>
+          <w:color w:val="242424"/>
+        </w:rPr>
+        <w:t>1.070000  23024.100000</w:t>
+      </w:r>
+      <w:proofErr w:type="gramEnd"/>
+    </w:p>
+    <w:p>
+      <w:pPr>
+        <w:pStyle w:val="Pr-formataoHTML"/>
+        <w:pBdr>
+          <w:top w:val="single" w:sz="24" w:space="8" w:color="auto"/>
+          <w:left w:val="single" w:sz="24" w:space="8" w:color="auto"/>
+          <w:bottom w:val="single" w:sz="24" w:space="8" w:color="auto"/>
+          <w:right w:val="single" w:sz="24" w:space="8" w:color="auto"/>
+        </w:pBdr>
+        <w:shd w:val="clear" w:color="auto" w:fill="FAFAFA"/>
+        <w:rPr>
+          <w:rStyle w:val="CdigoHTML"/>
+          <w:rFonts w:eastAsiaTheme="majorEastAsia"/>
+          <w:color w:val="242424"/>
+        </w:rPr>
+      </w:pPr>
+      <w:proofErr w:type="spellStart"/>
+      <w:r>
+        <w:rPr>
+          <w:rStyle w:val="CdigoHTML"/>
+          <w:rFonts w:eastAsiaTheme="majorEastAsia"/>
+          <w:color w:val="242424"/>
+        </w:rPr>
+        <w:t>max</w:t>
+      </w:r>
+      <w:proofErr w:type="spellEnd"/>
+      <w:r>
+        <w:rPr>
+          <w:rStyle w:val="CdigoHTML"/>
+          <w:rFonts w:eastAsiaTheme="majorEastAsia"/>
+          <w:color w:val="242424"/>
+        </w:rPr>
+        <w:t xml:space="preserve">      1.620000    6.100000    </w:t>
+      </w:r>
+      <w:proofErr w:type="gramStart"/>
+      <w:r>
+        <w:rPr>
+          <w:rStyle w:val="CdigoHTML"/>
+          <w:rFonts w:eastAsiaTheme="majorEastAsia"/>
+          <w:color w:val="242424"/>
+        </w:rPr>
+        <w:t>1.170000  33121.400000</w:t>
+      </w:r>
+      <w:proofErr w:type="gramEnd"/>
+    </w:p>
+    <w:p>
+      <w:pPr>
+        <w:pStyle w:val="Ttulo4"/>
+        <w:shd w:val="clear" w:color="auto" w:fill="FAFAFA"/>
+        <w:spacing w:before="75" w:after="75"/>
         <w:rPr>
           <w:rFonts w:ascii="Arial" w:hAnsi="Arial" w:cs="Arial"/>
           <w:b/>
-          <w:bCs/>
-          <w:sz w:val="28"/>
-          <w:szCs w:val="28"/>
-        </w:rPr>
-        <w:t>Dólar</w:t>
-      </w:r>
-      <w:r>
-        <w:rPr>
-          <w:rFonts w:ascii="Arial" w:hAnsi="Arial" w:cs="Arial"/>
-          <w:sz w:val="28"/>
-          <w:szCs w:val="28"/>
-        </w:rPr>
-        <w:t>:</w:t>
-      </w:r>
+          <w:color w:val="242424"/>
+          <w:szCs w:val="21"/>
+        </w:rPr>
+      </w:pPr>
     </w:p>
     <w:p>
       <w:pPr>
+        <w:pStyle w:val="Ttulo4"/>
+        <w:shd w:val="clear" w:color="auto" w:fill="FAFAFA"/>
+        <w:spacing w:before="75" w:after="75"/>
         <w:rPr>
           <w:rFonts w:ascii="Arial" w:hAnsi="Arial" w:cs="Arial"/>
-          <w:sz w:val="28"/>
-          <w:szCs w:val="28"/>
+          <w:b/>
+          <w:color w:val="242424"/>
+          <w:szCs w:val="21"/>
         </w:rPr>
       </w:pPr>
       <w:r>
         <w:rPr>
           <w:rFonts w:ascii="Arial" w:hAnsi="Arial" w:cs="Arial"/>
-          <w:noProof/>
-          <w:sz w:val="28"/>
-          <w:szCs w:val="28"/>
-        </w:rPr>
-        <w:drawing>
-          <wp:inline distT="0" distB="0" distL="0" distR="0" wp14:anchorId="77CB5BA0" wp14:editId="3D1BFEC7">
-            <wp:extent cx="5400040" cy="2790190"/>
-            <wp:effectExtent l="0" t="0" r="0" b="0"/>
-            <wp:docPr id="861015865" name="Imagem 5"/>
-            <wp:cNvGraphicFramePr>
-              <a:graphicFrameLocks xmlns:a="http://schemas.openxmlformats.org/drawingml/2006/main" noChangeAspect="1"/>
-            </wp:cNvGraphicFramePr>
-            <a:graphic xmlns:a="http://schemas.openxmlformats.org/drawingml/2006/main">
-              <a:graphicData uri="http://schemas.openxmlformats.org/drawingml/2006/picture">
-                <pic:pic xmlns:pic="http://schemas.openxmlformats.org/drawingml/2006/picture">
-                  <pic:nvPicPr>
-                    <pic:cNvPr id="0" name="Picture 9"/>
-                    <pic:cNvPicPr>
-                      <a:picLocks noChangeAspect="1" noChangeArrowheads="1"/>
-                    </pic:cNvPicPr>
-                  </pic:nvPicPr>
-                  <pic:blipFill>
-                    <a:blip r:embed="rId9">
-                      <a:extLst>
-                        <a:ext uri="{28A0092B-C50C-407E-A947-70E740481C1C}">
-                          <a14:useLocalDpi xmlns:a14="http://schemas.microsoft.com/office/drawing/2010/main" val="0"/>
-                        </a:ext>
-                      </a:extLst>
-                    </a:blip>
-                    <a:srcRect/>
-                    <a:stretch>
-                      <a:fillRect/>
-                    </a:stretch>
-                  </pic:blipFill>
-                  <pic:spPr bwMode="auto">
-                    <a:xfrm>
-                      <a:off x="0" y="0"/>
-                      <a:ext cx="5400040" cy="2790190"/>
-                    </a:xfrm>
-                    <a:prstGeom prst="rect">
-                      <a:avLst/>
-                    </a:prstGeom>
-                    <a:noFill/>
-                    <a:ln>
-                      <a:noFill/>
-                    </a:ln>
-                  </pic:spPr>
-                </pic:pic>
-              </a:graphicData>
-            </a:graphic>
-          </wp:inline>
-        </w:drawing>
+          <w:b/>
+          <w:color w:val="242424"/>
+          <w:szCs w:val="21"/>
+        </w:rPr>
+        <w:t>3. Análise de Correlação</w:t>
       </w:r>
     </w:p>
     <w:p>
       <w:pPr>
+        <w:pStyle w:val="Ttulo3"/>
+        <w:shd w:val="clear" w:color="auto" w:fill="FAFAFA"/>
         <w:rPr>
           <w:rFonts w:ascii="Arial" w:hAnsi="Arial" w:cs="Arial"/>
-          <w:sz w:val="28"/>
-          <w:szCs w:val="28"/>
+          <w:color w:val="242424"/>
+          <w:sz w:val="22"/>
+          <w:u w:val="single"/>
         </w:rPr>
       </w:pPr>
       <w:r>
         <w:rPr>
           <w:rFonts w:ascii="Arial" w:hAnsi="Arial" w:cs="Arial"/>
-          <w:sz w:val="28"/>
-          <w:szCs w:val="28"/>
-        </w:rPr>
-        <w:t xml:space="preserve">Variação do </w:t>
-      </w:r>
-      <w:r>
-        <w:rPr>
-          <w:rFonts w:ascii="Arial" w:hAnsi="Arial" w:cs="Arial"/>
-          <w:sz w:val="28"/>
-          <w:szCs w:val="28"/>
-        </w:rPr>
-        <w:t>valor do Dólar (venda)</w:t>
-      </w:r>
-      <w:r>
-        <w:rPr>
-          <w:rFonts w:ascii="Arial" w:hAnsi="Arial" w:cs="Arial"/>
-          <w:sz w:val="28"/>
-          <w:szCs w:val="28"/>
-        </w:rPr>
-        <w:t xml:space="preserve"> ao longo do tempo.</w:t>
+          <w:color w:val="242424"/>
+          <w:sz w:val="22"/>
+          <w:u w:val="single"/>
+        </w:rPr>
+        <w:t>Coeficientes de Correlação</w:t>
       </w:r>
     </w:p>
     <w:p>
       <w:pPr>
+        <w:numPr>
+          <w:ilvl w:val="0"/>
+          <w:numId w:val="5"/>
+        </w:numPr>
+        <w:shd w:val="clear" w:color="auto" w:fill="FAFAFA"/>
+        <w:spacing w:before="100" w:beforeAutospacing="1" w:after="100" w:afterAutospacing="1" w:line="240" w:lineRule="auto"/>
+        <w:ind w:left="300"/>
+        <w:rPr>
+          <w:rFonts w:ascii="Segoe UI" w:hAnsi="Segoe UI" w:cs="Segoe UI"/>
+          <w:color w:val="242424"/>
+          <w:sz w:val="21"/>
+          <w:szCs w:val="21"/>
+        </w:rPr>
+      </w:pPr>
+      <w:r>
+        <w:rPr>
+          <w:rStyle w:val="Forte"/>
+          <w:rFonts w:ascii="Segoe UI" w:hAnsi="Segoe UI" w:cs="Segoe UI"/>
+          <w:color w:val="242424"/>
+          <w:sz w:val="21"/>
+          <w:szCs w:val="21"/>
+        </w:rPr>
+        <w:t>Exportações e IPCA</w:t>
+      </w:r>
+      <w:r>
+        <w:rPr>
+          <w:rFonts w:ascii="Segoe UI" w:hAnsi="Segoe UI" w:cs="Segoe UI"/>
+          <w:color w:val="242424"/>
+          <w:sz w:val="21"/>
+          <w:szCs w:val="21"/>
+        </w:rPr>
+        <w:t>: A correlação entre exportações e IPCA é de -0.130649, indicando uma correlação negativa fraca. Isso significa que, em geral, quando o IPCA aumenta, as exportações tendem a diminuir ligeiramente.</w:t>
+      </w:r>
+    </w:p>
+    <w:p>
+      <w:pPr>
+        <w:numPr>
+          <w:ilvl w:val="0"/>
+          <w:numId w:val="5"/>
+        </w:numPr>
+        <w:shd w:val="clear" w:color="auto" w:fill="FAFAFA"/>
+        <w:spacing w:before="100" w:beforeAutospacing="1" w:after="100" w:afterAutospacing="1" w:line="240" w:lineRule="auto"/>
+        <w:ind w:left="300"/>
+        <w:rPr>
+          <w:rFonts w:ascii="Segoe UI" w:hAnsi="Segoe UI" w:cs="Segoe UI"/>
+          <w:color w:val="242424"/>
+          <w:sz w:val="21"/>
+          <w:szCs w:val="21"/>
+        </w:rPr>
+      </w:pPr>
+      <w:r>
+        <w:rPr>
+          <w:rStyle w:val="Forte"/>
+          <w:rFonts w:ascii="Segoe UI" w:hAnsi="Segoe UI" w:cs="Segoe UI"/>
+          <w:color w:val="242424"/>
+          <w:sz w:val="21"/>
+          <w:szCs w:val="21"/>
+        </w:rPr>
+        <w:t>Exportações e Dólar</w:t>
+      </w:r>
+      <w:r>
+        <w:rPr>
+          <w:rFonts w:ascii="Segoe UI" w:hAnsi="Segoe UI" w:cs="Segoe UI"/>
+          <w:color w:val="242424"/>
+          <w:sz w:val="21"/>
+          <w:szCs w:val="21"/>
+        </w:rPr>
+        <w:t>: A correlação entre exportações e dólar é de 0.645107, indicando uma correlação positiva moderada a forte. Isso sugere que, em geral, quando o valor do dólar aumenta, as exportações também tendem a aumentar.</w:t>
+      </w:r>
+    </w:p>
+    <w:p>
+      <w:pPr>
+        <w:numPr>
+          <w:ilvl w:val="0"/>
+          <w:numId w:val="5"/>
+        </w:numPr>
+        <w:shd w:val="clear" w:color="auto" w:fill="FAFAFA"/>
+        <w:spacing w:before="100" w:beforeAutospacing="1" w:after="100" w:afterAutospacing="1" w:line="240" w:lineRule="auto"/>
+        <w:ind w:left="300"/>
+        <w:rPr>
+          <w:rFonts w:ascii="Segoe UI" w:hAnsi="Segoe UI" w:cs="Segoe UI"/>
+          <w:color w:val="242424"/>
+          <w:sz w:val="21"/>
+          <w:szCs w:val="21"/>
+        </w:rPr>
+      </w:pPr>
+      <w:r>
+        <w:rPr>
+          <w:rStyle w:val="Forte"/>
+          <w:rFonts w:ascii="Segoe UI" w:hAnsi="Segoe UI" w:cs="Segoe UI"/>
+          <w:color w:val="242424"/>
+          <w:sz w:val="21"/>
+          <w:szCs w:val="21"/>
+        </w:rPr>
+        <w:t>Exportações e SELIC</w:t>
+      </w:r>
+      <w:r>
+        <w:rPr>
+          <w:rFonts w:ascii="Segoe UI" w:hAnsi="Segoe UI" w:cs="Segoe UI"/>
+          <w:color w:val="242424"/>
+          <w:sz w:val="21"/>
+          <w:szCs w:val="21"/>
+        </w:rPr>
+        <w:t>: A correlação entre exportações e SELIC é de 0.197559, indicando uma correlação positiva fraca. Isso significa que há uma relação positiva, mas fraca, entre a taxa SELIC e as exportações.</w:t>
+      </w:r>
+    </w:p>
+    <w:p>
+      <w:pPr>
+        <w:pStyle w:val="Ttulo3"/>
+        <w:shd w:val="clear" w:color="auto" w:fill="FAFAFA"/>
+        <w:rPr>
+          <w:rFonts w:ascii="Arial" w:hAnsi="Arial" w:cs="Arial"/>
+          <w:color w:val="242424"/>
+          <w:sz w:val="22"/>
+          <w:szCs w:val="27"/>
+          <w:u w:val="single"/>
+        </w:rPr>
+      </w:pPr>
+      <w:r>
+        <w:rPr>
+          <w:rFonts w:ascii="Arial" w:hAnsi="Arial" w:cs="Arial"/>
+          <w:color w:val="242424"/>
+          <w:sz w:val="22"/>
+          <w:u w:val="single"/>
+        </w:rPr>
+        <w:t>Conclusão</w:t>
+      </w:r>
+    </w:p>
+    <w:p>
+      <w:pPr>
+        <w:pStyle w:val="NormalWeb"/>
+        <w:shd w:val="clear" w:color="auto" w:fill="FAFAFA"/>
+        <w:spacing w:before="0" w:beforeAutospacing="0" w:after="240" w:afterAutospacing="0"/>
+        <w:rPr>
+          <w:rFonts w:ascii="Segoe UI" w:hAnsi="Segoe UI" w:cs="Segoe UI"/>
+          <w:color w:val="242424"/>
+          <w:sz w:val="21"/>
+          <w:szCs w:val="21"/>
+        </w:rPr>
+      </w:pPr>
+      <w:r>
+        <w:rPr>
+          <w:rFonts w:ascii="Segoe UI" w:hAnsi="Segoe UI" w:cs="Segoe UI"/>
+          <w:color w:val="242424"/>
+          <w:sz w:val="21"/>
+          <w:szCs w:val="21"/>
+        </w:rPr>
+        <w:t>A análise de correlação mostra que o valor do dólar tem a maior correlação positiva com as exportações, sugerindo que variações no dólar têm um impacto mais significativo nas exportações em comparação com o IPCA e a SELIC. A correlação negativa fraca com o IPCA indica que a inflação tem um impacto ligeiramente negativo nas exportações, enquanto a SELIC tem uma correlação positiva fraca.</w:t>
+      </w:r>
+      <w:r>
+        <w:rPr>
+          <w:rFonts w:ascii="Segoe UI" w:hAnsi="Segoe UI" w:cs="Segoe UI"/>
+          <w:color w:val="242424"/>
+          <w:sz w:val="21"/>
+          <w:szCs w:val="21"/>
+        </w:rPr>
+        <w:t xml:space="preserve"> Isso mostra que nossa primeira hipótese sobre os dados está parcialmente equivocada, pois foi suposto que os valores de IPCA (Índice de Inflação) e a Taxa SELIC </w:t>
+      </w:r>
+      <w:r>
+        <w:rPr>
+          <w:rFonts w:ascii="Segoe UI" w:hAnsi="Segoe UI" w:cs="Segoe UI"/>
+          <w:color w:val="242424"/>
+          <w:sz w:val="21"/>
+          <w:szCs w:val="21"/>
+        </w:rPr>
+        <w:t>tinham forte relação com os valores de exportação.</w:t>
+      </w:r>
+    </w:p>
+    <w:p>
+      <w:pPr>
+        <w:pStyle w:val="NormalWeb"/>
+        <w:shd w:val="clear" w:color="auto" w:fill="FAFAFA"/>
+        <w:spacing w:before="0" w:beforeAutospacing="0" w:after="240" w:afterAutospacing="0"/>
         <w:rPr>
           <w:rFonts w:ascii="Arial" w:hAnsi="Arial" w:cs="Arial"/>
           <w:b/>
-          <w:bCs/>
-          <w:sz w:val="28"/>
-          <w:szCs w:val="28"/>
-        </w:rPr>
-      </w:pPr>
+          <w:color w:val="242424"/>
+          <w:szCs w:val="21"/>
+        </w:rPr>
+      </w:pPr>
+      <w:r>
+        <w:rPr>
+          <w:rFonts w:ascii="Arial" w:hAnsi="Arial" w:cs="Arial"/>
+          <w:b/>
+          <w:color w:val="242424"/>
+          <w:szCs w:val="21"/>
+        </w:rPr>
+        <w:lastRenderedPageBreak/>
+        <w:t>4. Análise de Regressão Linear</w:t>
+      </w:r>
     </w:p>
     <w:p>
       <w:pPr>
+        <w:pStyle w:val="NormalWeb"/>
+        <w:shd w:val="clear" w:color="auto" w:fill="FAFAFA"/>
+        <w:spacing w:before="0" w:beforeAutospacing="0" w:after="240" w:afterAutospacing="0"/>
+        <w:rPr>
+          <w:rFonts w:ascii="Segoe UI" w:hAnsi="Segoe UI" w:cs="Segoe UI"/>
+          <w:color w:val="242424"/>
+          <w:sz w:val="21"/>
+          <w:szCs w:val="21"/>
+        </w:rPr>
+      </w:pPr>
+      <w:r>
+        <w:rPr>
+          <w:rFonts w:ascii="Segoe UI" w:hAnsi="Segoe UI" w:cs="Segoe UI"/>
+          <w:color w:val="242424"/>
+          <w:sz w:val="21"/>
+          <w:szCs w:val="21"/>
+        </w:rPr>
+        <w:t xml:space="preserve">Após realizar a análise em cima das variáveis independentes (IPCA, SELIC e dólar) sobre </w:t>
+      </w:r>
+      <w:proofErr w:type="gramStart"/>
+      <w:r>
+        <w:rPr>
+          <w:rFonts w:ascii="Segoe UI" w:hAnsi="Segoe UI" w:cs="Segoe UI"/>
+          <w:color w:val="242424"/>
+          <w:sz w:val="21"/>
+          <w:szCs w:val="21"/>
+        </w:rPr>
+        <w:t>a  variável</w:t>
+      </w:r>
+      <w:proofErr w:type="gramEnd"/>
+      <w:r>
+        <w:rPr>
+          <w:rFonts w:ascii="Segoe UI" w:hAnsi="Segoe UI" w:cs="Segoe UI"/>
+          <w:color w:val="242424"/>
+          <w:sz w:val="21"/>
+          <w:szCs w:val="21"/>
+        </w:rPr>
+        <w:t xml:space="preserve"> dependente (exportações), identificamos os seguintes parâmetros:</w:t>
+      </w:r>
+    </w:p>
+    <w:p>
+      <w:pPr>
+        <w:numPr>
+          <w:ilvl w:val="0"/>
+          <w:numId w:val="6"/>
+        </w:numPr>
+        <w:shd w:val="clear" w:color="auto" w:fill="FAFAFA"/>
+        <w:spacing w:before="100" w:beforeAutospacing="1" w:after="100" w:afterAutospacing="1" w:line="240" w:lineRule="auto"/>
+        <w:ind w:left="300"/>
+        <w:rPr>
+          <w:rFonts w:ascii="Segoe UI" w:eastAsia="Times New Roman" w:hAnsi="Segoe UI" w:cs="Segoe UI"/>
+          <w:color w:val="242424"/>
+          <w:kern w:val="0"/>
+          <w:sz w:val="21"/>
+          <w:szCs w:val="21"/>
+          <w:lang w:eastAsia="pt-BR"/>
+          <w14:ligatures w14:val="none"/>
+        </w:rPr>
+      </w:pPr>
+      <w:r>
+        <w:rPr>
+          <w:rFonts w:ascii="Segoe UI" w:eastAsia="Times New Roman" w:hAnsi="Segoe UI" w:cs="Segoe UI"/>
+          <w:b/>
+          <w:bCs/>
+          <w:color w:val="242424"/>
+          <w:kern w:val="0"/>
+          <w:sz w:val="21"/>
+          <w:szCs w:val="21"/>
+          <w:lang w:eastAsia="pt-BR"/>
+          <w14:ligatures w14:val="none"/>
+        </w:rPr>
+        <w:t>Coeficiente de Determinação (R-</w:t>
+      </w:r>
+      <w:proofErr w:type="spellStart"/>
+      <w:r>
+        <w:rPr>
+          <w:rFonts w:ascii="Segoe UI" w:eastAsia="Times New Roman" w:hAnsi="Segoe UI" w:cs="Segoe UI"/>
+          <w:b/>
+          <w:bCs/>
+          <w:color w:val="242424"/>
+          <w:kern w:val="0"/>
+          <w:sz w:val="21"/>
+          <w:szCs w:val="21"/>
+          <w:lang w:eastAsia="pt-BR"/>
+          <w14:ligatures w14:val="none"/>
+        </w:rPr>
+        <w:t>squared</w:t>
+      </w:r>
+      <w:proofErr w:type="spellEnd"/>
+      <w:r>
+        <w:rPr>
+          <w:rFonts w:ascii="Segoe UI" w:eastAsia="Times New Roman" w:hAnsi="Segoe UI" w:cs="Segoe UI"/>
+          <w:b/>
+          <w:bCs/>
+          <w:color w:val="242424"/>
+          <w:kern w:val="0"/>
+          <w:sz w:val="21"/>
+          <w:szCs w:val="21"/>
+          <w:lang w:eastAsia="pt-BR"/>
+          <w14:ligatures w14:val="none"/>
+        </w:rPr>
+        <w:t>)</w:t>
+      </w:r>
+      <w:r>
+        <w:rPr>
+          <w:rFonts w:ascii="Segoe UI" w:eastAsia="Times New Roman" w:hAnsi="Segoe UI" w:cs="Segoe UI"/>
+          <w:color w:val="242424"/>
+          <w:kern w:val="0"/>
+          <w:sz w:val="21"/>
+          <w:szCs w:val="21"/>
+          <w:lang w:eastAsia="pt-BR"/>
+          <w14:ligatures w14:val="none"/>
+        </w:rPr>
+        <w:t xml:space="preserve">: </w:t>
+      </w:r>
+      <w:r>
+        <w:rPr>
+          <w:rFonts w:ascii="Segoe UI" w:eastAsia="Times New Roman" w:hAnsi="Segoe UI" w:cs="Segoe UI"/>
+          <w:color w:val="242424"/>
+          <w:kern w:val="0"/>
+          <w:sz w:val="21"/>
+          <w:szCs w:val="21"/>
+          <w:lang w:eastAsia="pt-BR"/>
+          <w14:ligatures w14:val="none"/>
+        </w:rPr>
+        <w:t xml:space="preserve">O </w:t>
+      </w:r>
+      <w:r>
+        <w:rPr>
+          <w:rFonts w:ascii="Segoe UI" w:eastAsia="Times New Roman" w:hAnsi="Segoe UI" w:cs="Segoe UI"/>
+          <w:color w:val="242424"/>
+          <w:kern w:val="0"/>
+          <w:sz w:val="21"/>
+          <w:szCs w:val="21"/>
+          <w:lang w:eastAsia="pt-BR"/>
+          <w14:ligatures w14:val="none"/>
+        </w:rPr>
+        <w:t>R-</w:t>
+      </w:r>
+      <w:proofErr w:type="spellStart"/>
+      <w:r>
+        <w:rPr>
+          <w:rFonts w:ascii="Segoe UI" w:eastAsia="Times New Roman" w:hAnsi="Segoe UI" w:cs="Segoe UI"/>
+          <w:color w:val="242424"/>
+          <w:kern w:val="0"/>
+          <w:sz w:val="21"/>
+          <w:szCs w:val="21"/>
+          <w:lang w:eastAsia="pt-BR"/>
+          <w14:ligatures w14:val="none"/>
+        </w:rPr>
+        <w:t>squared</w:t>
+      </w:r>
+      <w:proofErr w:type="spellEnd"/>
+      <w:r>
+        <w:rPr>
+          <w:rFonts w:ascii="Segoe UI" w:eastAsia="Times New Roman" w:hAnsi="Segoe UI" w:cs="Segoe UI"/>
+          <w:color w:val="242424"/>
+          <w:kern w:val="0"/>
+          <w:sz w:val="21"/>
+          <w:szCs w:val="21"/>
+          <w:lang w:eastAsia="pt-BR"/>
+          <w14:ligatures w14:val="none"/>
+        </w:rPr>
+        <w:t xml:space="preserve"> </w:t>
+      </w:r>
+      <w:r>
+        <w:rPr>
+          <w:rFonts w:ascii="Segoe UI" w:eastAsia="Times New Roman" w:hAnsi="Segoe UI" w:cs="Segoe UI"/>
+          <w:color w:val="242424"/>
+          <w:kern w:val="0"/>
+          <w:sz w:val="21"/>
+          <w:szCs w:val="21"/>
+          <w:lang w:eastAsia="pt-BR"/>
+          <w14:ligatures w14:val="none"/>
+        </w:rPr>
+        <w:t>foi de</w:t>
+      </w:r>
+      <w:r>
+        <w:rPr>
+          <w:rFonts w:ascii="Segoe UI" w:eastAsia="Times New Roman" w:hAnsi="Segoe UI" w:cs="Segoe UI"/>
+          <w:color w:val="242424"/>
+          <w:kern w:val="0"/>
+          <w:sz w:val="21"/>
+          <w:szCs w:val="21"/>
+          <w:lang w:eastAsia="pt-BR"/>
+          <w14:ligatures w14:val="none"/>
+        </w:rPr>
+        <w:t xml:space="preserve"> 0.220, o que significa que aproximadamente 22% da variação nas exportações é explicada pelo modelo.</w:t>
+      </w:r>
+    </w:p>
+    <w:p>
+      <w:pPr>
+        <w:shd w:val="clear" w:color="auto" w:fill="FAFAFA"/>
+        <w:spacing w:before="100" w:beforeAutospacing="1" w:after="100" w:afterAutospacing="1" w:line="240" w:lineRule="auto"/>
+        <w:rPr>
+          <w:rFonts w:ascii="Segoe UI" w:eastAsia="Times New Roman" w:hAnsi="Segoe UI" w:cs="Segoe UI"/>
+          <w:color w:val="242424"/>
+          <w:kern w:val="0"/>
+          <w:sz w:val="21"/>
+          <w:szCs w:val="21"/>
+          <w:lang w:eastAsia="pt-BR"/>
+          <w14:ligatures w14:val="none"/>
+        </w:rPr>
+      </w:pPr>
+    </w:p>
+    <w:p>
+      <w:pPr>
+        <w:pStyle w:val="Ttulo4"/>
+        <w:shd w:val="clear" w:color="auto" w:fill="FAFAFA"/>
+        <w:spacing w:before="75" w:after="75"/>
         <w:rPr>
           <w:rFonts w:ascii="Arial" w:hAnsi="Arial" w:cs="Arial"/>
           <w:b/>
-          <w:bCs/>
-          <w:sz w:val="28"/>
-          <w:szCs w:val="28"/>
-        </w:rPr>
-      </w:pPr>
+          <w:color w:val="242424"/>
+          <w:szCs w:val="21"/>
+        </w:rPr>
+      </w:pPr>
+      <w:r>
+        <w:rPr>
+          <w:rFonts w:ascii="Arial" w:hAnsi="Arial" w:cs="Arial"/>
+          <w:b/>
+          <w:color w:val="242424"/>
+          <w:szCs w:val="21"/>
+        </w:rPr>
+        <w:t>5. Conclusão</w:t>
+      </w:r>
     </w:p>
     <w:p>
       <w:pPr>
-        <w:rPr>
-          <w:rFonts w:ascii="Arial" w:hAnsi="Arial" w:cs="Arial"/>
-          <w:b/>
-          <w:bCs/>
-          <w:sz w:val="28"/>
-          <w:szCs w:val="28"/>
-        </w:rPr>
-      </w:pPr>
+        <w:pStyle w:val="NormalWeb"/>
+        <w:shd w:val="clear" w:color="auto" w:fill="FAFAFA"/>
+        <w:spacing w:before="0" w:beforeAutospacing="0" w:after="240" w:afterAutospacing="0"/>
+        <w:rPr>
+          <w:rFonts w:ascii="Segoe UI" w:hAnsi="Segoe UI" w:cs="Segoe UI"/>
+          <w:color w:val="242424"/>
+          <w:sz w:val="21"/>
+          <w:szCs w:val="21"/>
+        </w:rPr>
+      </w:pPr>
+      <w:r>
+        <w:rPr>
+          <w:rFonts w:ascii="Segoe UI" w:hAnsi="Segoe UI" w:cs="Segoe UI"/>
+          <w:color w:val="242424"/>
+          <w:sz w:val="21"/>
+          <w:szCs w:val="21"/>
+        </w:rPr>
+        <w:t xml:space="preserve">O modelo de regressão linear foi estatisticamente </w:t>
+      </w:r>
+      <w:r>
+        <w:rPr>
+          <w:rFonts w:ascii="Segoe UI" w:hAnsi="Segoe UI" w:cs="Segoe UI"/>
+          <w:color w:val="242424"/>
+          <w:sz w:val="21"/>
+          <w:szCs w:val="21"/>
+        </w:rPr>
+        <w:t xml:space="preserve">não </w:t>
+      </w:r>
+      <w:r>
+        <w:rPr>
+          <w:rFonts w:ascii="Segoe UI" w:hAnsi="Segoe UI" w:cs="Segoe UI"/>
+          <w:color w:val="242424"/>
+          <w:sz w:val="21"/>
+          <w:szCs w:val="21"/>
+        </w:rPr>
+        <w:t xml:space="preserve">significativo e explicou </w:t>
+      </w:r>
+      <w:r>
+        <w:rPr>
+          <w:rFonts w:ascii="Segoe UI" w:hAnsi="Segoe UI" w:cs="Segoe UI"/>
+          <w:color w:val="242424"/>
+          <w:sz w:val="21"/>
+          <w:szCs w:val="21"/>
+        </w:rPr>
+        <w:t xml:space="preserve">somente </w:t>
+      </w:r>
+      <w:r>
+        <w:rPr>
+          <w:rFonts w:ascii="Segoe UI" w:hAnsi="Segoe UI" w:cs="Segoe UI"/>
+          <w:color w:val="242424"/>
+          <w:sz w:val="21"/>
+          <w:szCs w:val="21"/>
+        </w:rPr>
+        <w:t xml:space="preserve">uma </w:t>
+      </w:r>
+      <w:r>
+        <w:rPr>
+          <w:rFonts w:ascii="Segoe UI" w:hAnsi="Segoe UI" w:cs="Segoe UI"/>
+          <w:color w:val="242424"/>
+          <w:sz w:val="21"/>
+          <w:szCs w:val="21"/>
+        </w:rPr>
+        <w:t xml:space="preserve">pequena </w:t>
+      </w:r>
+      <w:r>
+        <w:rPr>
+          <w:rFonts w:ascii="Segoe UI" w:hAnsi="Segoe UI" w:cs="Segoe UI"/>
+          <w:color w:val="242424"/>
+          <w:sz w:val="21"/>
+          <w:szCs w:val="21"/>
+        </w:rPr>
+        <w:t xml:space="preserve">parte da variação nas exportações. </w:t>
+      </w:r>
+      <w:r>
+        <w:rPr>
+          <w:rFonts w:ascii="Segoe UI" w:hAnsi="Segoe UI" w:cs="Segoe UI"/>
+          <w:color w:val="242424"/>
+          <w:sz w:val="21"/>
+          <w:szCs w:val="21"/>
+        </w:rPr>
+        <w:t>Partindo desse princípio, buscaremos outras variáveis para analisar a variação de exportações e sempre buscando um modelo de regressão mais assertivo.</w:t>
+      </w:r>
     </w:p>
     <w:p>
-      <w:pPr>
-        <w:rPr>
-          <w:rFonts w:ascii="Arial" w:hAnsi="Arial" w:cs="Arial"/>
-          <w:b/>
-          <w:bCs/>
-          <w:sz w:val="28"/>
-          <w:szCs w:val="28"/>
-        </w:rPr>
-      </w:pPr>
-    </w:p>
-    <w:p>
-      <w:pPr>
-        <w:rPr>
-          <w:rFonts w:ascii="Arial" w:hAnsi="Arial" w:cs="Arial"/>
-          <w:sz w:val="28"/>
-          <w:szCs w:val="28"/>
-        </w:rPr>
-      </w:pPr>
-      <w:r>
-        <w:rPr>
-          <w:rFonts w:ascii="Arial" w:hAnsi="Arial" w:cs="Arial"/>
-          <w:b/>
-          <w:bCs/>
-          <w:sz w:val="28"/>
-          <w:szCs w:val="28"/>
-        </w:rPr>
-        <w:t>Selic</w:t>
-      </w:r>
-      <w:r>
-        <w:rPr>
-          <w:rFonts w:ascii="Arial" w:hAnsi="Arial" w:cs="Arial"/>
-          <w:sz w:val="28"/>
-          <w:szCs w:val="28"/>
-        </w:rPr>
-        <w:t>:</w:t>
-      </w:r>
-    </w:p>
-    <w:p>
-      <w:pPr>
-        <w:rPr>
-          <w:rFonts w:ascii="Arial" w:hAnsi="Arial" w:cs="Arial"/>
-          <w:sz w:val="28"/>
-          <w:szCs w:val="28"/>
-        </w:rPr>
-      </w:pPr>
-      <w:r>
-        <w:rPr>
-          <w:rFonts w:ascii="Arial" w:hAnsi="Arial" w:cs="Arial"/>
-          <w:noProof/>
-          <w:sz w:val="28"/>
-          <w:szCs w:val="28"/>
-        </w:rPr>
-        <w:drawing>
-          <wp:inline distT="0" distB="0" distL="0" distR="0" wp14:anchorId="17DACA7E" wp14:editId="6B360422">
-            <wp:extent cx="5400040" cy="2790190"/>
-            <wp:effectExtent l="0" t="0" r="0" b="0"/>
-            <wp:docPr id="672645778" name="Imagem 6"/>
-            <wp:cNvGraphicFramePr>
-              <a:graphicFrameLocks xmlns:a="http://schemas.openxmlformats.org/drawingml/2006/main" noChangeAspect="1"/>
-            </wp:cNvGraphicFramePr>
-            <a:graphic xmlns:a="http://schemas.openxmlformats.org/drawingml/2006/main">
-              <a:graphicData uri="http://schemas.openxmlformats.org/drawingml/2006/picture">
-                <pic:pic xmlns:pic="http://schemas.openxmlformats.org/drawingml/2006/picture">
-                  <pic:nvPicPr>
-                    <pic:cNvPr id="0" name="Picture 10"/>
-                    <pic:cNvPicPr>
-                      <a:picLocks noChangeAspect="1" noChangeArrowheads="1"/>
-                    </pic:cNvPicPr>
-                  </pic:nvPicPr>
-                  <pic:blipFill>
-                    <a:blip r:embed="rId10">
-                      <a:extLst>
-                        <a:ext uri="{28A0092B-C50C-407E-A947-70E740481C1C}">
-                          <a14:useLocalDpi xmlns:a14="http://schemas.microsoft.com/office/drawing/2010/main" val="0"/>
-                        </a:ext>
-                      </a:extLst>
-                    </a:blip>
-                    <a:srcRect/>
-                    <a:stretch>
-                      <a:fillRect/>
-                    </a:stretch>
-                  </pic:blipFill>
-                  <pic:spPr bwMode="auto">
-                    <a:xfrm>
-                      <a:off x="0" y="0"/>
-                      <a:ext cx="5400040" cy="2790190"/>
-                    </a:xfrm>
-                    <a:prstGeom prst="rect">
-                      <a:avLst/>
-                    </a:prstGeom>
-                    <a:noFill/>
-                    <a:ln>
-                      <a:noFill/>
-                    </a:ln>
-                  </pic:spPr>
-                </pic:pic>
-              </a:graphicData>
-            </a:graphic>
-          </wp:inline>
-        </w:drawing>
-      </w:r>
-    </w:p>
-    <w:p>
-      <w:pPr>
-        <w:rPr>
-          <w:rFonts w:ascii="Arial" w:hAnsi="Arial" w:cs="Arial"/>
-          <w:sz w:val="28"/>
-          <w:szCs w:val="28"/>
-        </w:rPr>
-      </w:pPr>
-      <w:r>
-        <w:rPr>
-          <w:rFonts w:ascii="Arial" w:hAnsi="Arial" w:cs="Arial"/>
-          <w:sz w:val="28"/>
-          <w:szCs w:val="28"/>
-        </w:rPr>
-        <w:t xml:space="preserve">Variação </w:t>
-      </w:r>
-      <w:r>
-        <w:rPr>
-          <w:rFonts w:ascii="Arial" w:hAnsi="Arial" w:cs="Arial"/>
-          <w:sz w:val="28"/>
-          <w:szCs w:val="28"/>
-        </w:rPr>
-        <w:t>a Taxa Selic</w:t>
-      </w:r>
-      <w:r>
-        <w:rPr>
-          <w:rFonts w:ascii="Arial" w:hAnsi="Arial" w:cs="Arial"/>
-          <w:sz w:val="28"/>
-          <w:szCs w:val="28"/>
-        </w:rPr>
-        <w:t xml:space="preserve"> ao longo do tempo.</w:t>
-      </w:r>
-    </w:p>
-    <w:p>
-      <w:pPr>
-        <w:rPr>
-          <w:rFonts w:ascii="Arial" w:hAnsi="Arial" w:cs="Arial"/>
-          <w:sz w:val="28"/>
-          <w:szCs w:val="28"/>
-        </w:rPr>
-      </w:pPr>
-    </w:p>
-    <w:p>
-      <w:pPr>
-        <w:rPr>
-          <w:rFonts w:ascii="Arial" w:hAnsi="Arial" w:cs="Arial"/>
-          <w:sz w:val="28"/>
-          <w:szCs w:val="28"/>
-        </w:rPr>
-      </w:pPr>
-      <w:r>
-        <w:rPr>
-          <w:rFonts w:ascii="Arial" w:hAnsi="Arial" w:cs="Arial"/>
-          <w:b/>
-          <w:bCs/>
-          <w:sz w:val="28"/>
-          <w:szCs w:val="28"/>
-        </w:rPr>
-        <w:t>Exportações</w:t>
-      </w:r>
-      <w:r>
-        <w:rPr>
-          <w:rFonts w:ascii="Arial" w:hAnsi="Arial" w:cs="Arial"/>
-          <w:sz w:val="28"/>
-          <w:szCs w:val="28"/>
-        </w:rPr>
-        <w:t>:</w:t>
-      </w:r>
-    </w:p>
-    <w:p>
-      <w:pPr>
-        <w:rPr>
-          <w:rFonts w:ascii="Arial" w:hAnsi="Arial" w:cs="Arial"/>
-          <w:sz w:val="28"/>
-          <w:szCs w:val="28"/>
-        </w:rPr>
-      </w:pPr>
-      <w:r>
-        <w:rPr>
-          <w:rFonts w:ascii="Arial" w:hAnsi="Arial" w:cs="Arial"/>
-          <w:noProof/>
-          <w:sz w:val="28"/>
-          <w:szCs w:val="28"/>
-        </w:rPr>
-        <w:drawing>
-          <wp:inline distT="0" distB="0" distL="0" distR="0" wp14:anchorId="3923CDCC" wp14:editId="63C4873E">
-            <wp:extent cx="5400040" cy="2790190"/>
-            <wp:effectExtent l="0" t="0" r="0" b="0"/>
-            <wp:docPr id="589655385" name="Imagem 7"/>
-            <wp:cNvGraphicFramePr>
-              <a:graphicFrameLocks xmlns:a="http://schemas.openxmlformats.org/drawingml/2006/main" noChangeAspect="1"/>
-            </wp:cNvGraphicFramePr>
-            <a:graphic xmlns:a="http://schemas.openxmlformats.org/drawingml/2006/main">
-              <a:graphicData uri="http://schemas.openxmlformats.org/drawingml/2006/picture">
-                <pic:pic xmlns:pic="http://schemas.openxmlformats.org/drawingml/2006/picture">
-                  <pic:nvPicPr>
-                    <pic:cNvPr id="0" name="Picture 11"/>
-                    <pic:cNvPicPr>
-                      <a:picLocks noChangeAspect="1" noChangeArrowheads="1"/>
-                    </pic:cNvPicPr>
-                  </pic:nvPicPr>
-                  <pic:blipFill>
-                    <a:blip r:embed="rId10">
-                      <a:extLst>
-                        <a:ext uri="{28A0092B-C50C-407E-A947-70E740481C1C}">
-                          <a14:useLocalDpi xmlns:a14="http://schemas.microsoft.com/office/drawing/2010/main" val="0"/>
-                        </a:ext>
-                      </a:extLst>
-                    </a:blip>
-                    <a:srcRect/>
-                    <a:stretch>
-                      <a:fillRect/>
-                    </a:stretch>
-                  </pic:blipFill>
-                  <pic:spPr bwMode="auto">
-                    <a:xfrm>
-                      <a:off x="0" y="0"/>
-                      <a:ext cx="5400040" cy="2790190"/>
-                    </a:xfrm>
-                    <a:prstGeom prst="rect">
-                      <a:avLst/>
-                    </a:prstGeom>
-                    <a:noFill/>
-                    <a:ln>
-                      <a:noFill/>
-                    </a:ln>
-                  </pic:spPr>
-                </pic:pic>
-              </a:graphicData>
-            </a:graphic>
-          </wp:inline>
-        </w:drawing>
-      </w:r>
-    </w:p>
-    <w:p>
-      <w:pPr>
-        <w:rPr>
-          <w:rFonts w:ascii="Arial" w:hAnsi="Arial" w:cs="Arial"/>
-          <w:sz w:val="28"/>
-          <w:szCs w:val="28"/>
-        </w:rPr>
-      </w:pPr>
-      <w:r>
-        <w:rPr>
-          <w:rFonts w:ascii="Arial" w:hAnsi="Arial" w:cs="Arial"/>
-          <w:sz w:val="28"/>
-          <w:szCs w:val="28"/>
-        </w:rPr>
-        <w:t xml:space="preserve">Variação do </w:t>
-      </w:r>
-      <w:r>
-        <w:rPr>
-          <w:rFonts w:ascii="Arial" w:hAnsi="Arial" w:cs="Arial"/>
-          <w:sz w:val="28"/>
-          <w:szCs w:val="28"/>
-        </w:rPr>
-        <w:t xml:space="preserve">valor exportado no país </w:t>
-      </w:r>
-      <w:r>
-        <w:rPr>
-          <w:rFonts w:ascii="Arial" w:hAnsi="Arial" w:cs="Arial"/>
-          <w:sz w:val="28"/>
-          <w:szCs w:val="28"/>
-        </w:rPr>
-        <w:t>ao longo do tempo.</w:t>
-      </w:r>
-    </w:p>
-    <w:p>
-      <w:pPr>
-        <w:rPr>
-          <w:rFonts w:ascii="Arial" w:hAnsi="Arial" w:cs="Arial"/>
-          <w:sz w:val="28"/>
-          <w:szCs w:val="28"/>
-        </w:rPr>
-      </w:pPr>
-    </w:p>
-    <w:p>
-      <w:pPr>
-        <w:rPr>
-          <w:rFonts w:ascii="Arial" w:hAnsi="Arial" w:cs="Arial"/>
-          <w:sz w:val="28"/>
-          <w:szCs w:val="28"/>
-        </w:rPr>
-      </w:pPr>
-    </w:p>
-    <w:p>
-      <w:pPr>
-        <w:rPr>
-          <w:rFonts w:ascii="Arial" w:hAnsi="Arial" w:cs="Arial"/>
-          <w:sz w:val="28"/>
-          <w:szCs w:val="28"/>
-        </w:rPr>
-      </w:pPr>
-    </w:p>
-    <w:p>
-      <w:pPr>
-        <w:rPr>
-          <w:rFonts w:ascii="Arial" w:hAnsi="Arial" w:cs="Arial"/>
-          <w:sz w:val="28"/>
-          <w:szCs w:val="28"/>
-        </w:rPr>
-      </w:pPr>
-    </w:p>
-    <w:p>
-      <w:pPr>
-        <w:ind w:left="720"/>
-        <w:rPr>
-          <w:rFonts w:ascii="Arial" w:hAnsi="Arial" w:cs="Arial"/>
-          <w:sz w:val="28"/>
-          <w:szCs w:val="28"/>
-        </w:rPr>
-      </w:pPr>
-      <w:r>
-        <w:rPr>
-          <w:rFonts w:ascii="Arial" w:hAnsi="Arial" w:cs="Arial"/>
-          <w:b/>
-          <w:bCs/>
-          <w:sz w:val="28"/>
-          <w:szCs w:val="28"/>
-        </w:rPr>
-        <w:t>Conclusão</w:t>
-      </w:r>
-      <w:r>
-        <w:rPr>
-          <w:rFonts w:ascii="Arial" w:hAnsi="Arial" w:cs="Arial"/>
-          <w:sz w:val="28"/>
-          <w:szCs w:val="28"/>
-        </w:rPr>
-        <w:t>:</w:t>
-      </w:r>
-    </w:p>
-    <w:p>
-      <w:pPr>
-        <w:numPr>
-          <w:ilvl w:val="1"/>
-          <w:numId w:val="4"/>
-        </w:numPr>
-        <w:rPr>
-          <w:rFonts w:ascii="Arial" w:hAnsi="Arial" w:cs="Arial"/>
-          <w:sz w:val="28"/>
-          <w:szCs w:val="28"/>
-        </w:rPr>
-      </w:pPr>
-      <w:r>
-        <w:rPr>
-          <w:rFonts w:ascii="Arial" w:hAnsi="Arial" w:cs="Arial"/>
-          <w:sz w:val="28"/>
-          <w:szCs w:val="28"/>
-        </w:rPr>
-        <w:t>Vemos que há uma correlação entre os dados analisados, visto que seus índices se aproximam em proporção;</w:t>
-      </w:r>
-    </w:p>
-    <w:p>
-      <w:pPr>
-        <w:numPr>
-          <w:ilvl w:val="1"/>
-          <w:numId w:val="4"/>
-        </w:numPr>
-        <w:rPr>
-          <w:rFonts w:ascii="Arial" w:hAnsi="Arial" w:cs="Arial"/>
-          <w:sz w:val="28"/>
-          <w:szCs w:val="28"/>
-        </w:rPr>
-      </w:pPr>
-      <w:r>
-        <w:rPr>
-          <w:rFonts w:ascii="Arial" w:hAnsi="Arial" w:cs="Arial"/>
-          <w:sz w:val="28"/>
-          <w:szCs w:val="28"/>
-        </w:rPr>
-        <w:t xml:space="preserve">Podemos afirmar que, os dados </w:t>
-      </w:r>
-      <w:proofErr w:type="gramStart"/>
-      <w:r>
-        <w:rPr>
-          <w:rFonts w:ascii="Arial" w:hAnsi="Arial" w:cs="Arial"/>
-          <w:sz w:val="28"/>
-          <w:szCs w:val="28"/>
-        </w:rPr>
-        <w:t>tem</w:t>
-      </w:r>
-      <w:proofErr w:type="gramEnd"/>
-      <w:r>
-        <w:rPr>
-          <w:rFonts w:ascii="Arial" w:hAnsi="Arial" w:cs="Arial"/>
-          <w:sz w:val="28"/>
-          <w:szCs w:val="28"/>
-        </w:rPr>
-        <w:t xml:space="preserve"> sim uma capacidade de análise preditiva sobre a variável observada (Exportações).</w:t>
-      </w:r>
-    </w:p>
-    <w:p>
-      <w:pPr>
-        <w:rPr>
-          <w:rFonts w:ascii="Arial" w:hAnsi="Arial" w:cs="Arial"/>
-          <w:sz w:val="28"/>
-          <w:szCs w:val="28"/>
-        </w:rPr>
-      </w:pPr>
-    </w:p>
-    <w:p>
-      <w:pPr>
-        <w:rPr>
-          <w:rFonts w:ascii="Arial" w:hAnsi="Arial" w:cs="Arial"/>
-          <w:sz w:val="28"/>
-          <w:szCs w:val="28"/>
-        </w:rPr>
-      </w:pPr>
+      <w:bookmarkStart w:id="0" w:name="_GoBack"/>
+      <w:bookmarkEnd w:id="0"/>
     </w:p>
     <w:sectPr>
       <w:pgSz w:w="11906" w:h="16838"/>
@@ -724,8 +1172,157 @@
 </file>
 
 <file path=word/numbering.xml><?xml version="1.0" encoding="utf-8"?>
-<w:numbering xmlns:wpc="http://schemas.microsoft.com/office/word/2010/wordprocessingCanvas" xmlns:cx="http://schemas.microsoft.com/office/drawing/2014/chartex" xmlns:cx1="http://schemas.microsoft.com/office/drawing/2015/9/8/chartex" xmlns:cx2="http://schemas.microsoft.com/office/drawing/2015/10/21/chartex" xmlns:cx3="http://schemas.microsoft.com/office/drawing/2016/5/9/chartex" xmlns:cx4="http://schemas.microsoft.com/office/drawing/2016/5/10/chartex" xmlns:cx5="http://schemas.microsoft.com/office/drawing/2016/5/11/chartex" xmlns:cx6="http://schemas.microsoft.com/office/drawing/2016/5/12/chartex" xmlns:cx7="http://schemas.microsoft.com/office/drawing/2016/5/13/chartex" xmlns:cx8="http://schemas.microsoft.com/office/drawing/2016/5/14/chartex" xmlns:mc="http://schemas.openxmlformats.org/markup-compatibility/2006" xmlns:aink="http://schemas.microsoft.com/office/drawing/2016/ink" xmlns:am3d="http://schemas.microsoft.com/office/drawing/2017/model3d" xmlns:o="urn:schemas-microsoft-com:office:office" xmlns:oel="http://schemas.microsoft.com/office/2019/extlst" xmlns:r="http://schemas.openxmlformats.org/officeDocument/2006/relationships" xmlns:m="http://schemas.openxmlformats.org/officeDocument/2006/math" xmlns:v="urn:schemas-microsoft-com:vml" xmlns:wp14="http://schemas.microsoft.com/office/word/2010/wordprocessingDrawing" xmlns:wp="http://schemas.openxmlformats.org/drawingml/2006/wordprocessingDrawing" xmlns:w10="urn:schemas-microsoft-com:office:word" xmlns:w="http://schemas.openxmlformats.org/wordprocessingml/2006/main" xmlns:w14="http://schemas.microsoft.com/office/word/2010/wordml" xmlns:w15="http://schemas.microsoft.com/office/word/2012/wordml" xmlns:w16cex="http://schemas.microsoft.com/office/word/2018/wordml/cex" xmlns:w16cid="http://schemas.microsoft.com/office/word/2016/wordml/cid" xmlns:w16="http://schemas.microsoft.com/office/word/2018/wordml" xmlns:w16du="http://schemas.microsoft.com/office/word/2023/wordml/word16du" xmlns:w16sdtdh="http://schemas.microsoft.com/office/word/2020/wordml/sdtdatahash" xmlns:w16sdtfl="http://schemas.microsoft.com/office/word/2024/wordml/sdtformatlock" xmlns:w16se="http://schemas.microsoft.com/office/word/2015/wordml/symex" xmlns:wpg="http://schemas.microsoft.com/office/word/2010/wordprocessingGroup" xmlns:wpi="http://schemas.microsoft.com/office/word/2010/wordprocessingInk" xmlns:wne="http://schemas.microsoft.com/office/word/2006/wordml" xmlns:wps="http://schemas.microsoft.com/office/word/2010/wordprocessingShape" mc:Ignorable="w14 w15 w16se w16cid w16 w16cex w16sdtdh w16sdtfl w16du wp14">
+<w:numbering xmlns:wpc="http://schemas.microsoft.com/office/word/2010/wordprocessingCanvas" xmlns:cx="http://schemas.microsoft.com/office/drawing/2014/chartex" xmlns:cx1="http://schemas.microsoft.com/office/drawing/2015/9/8/chartex" xmlns:cx2="http://schemas.microsoft.com/office/drawing/2015/10/21/chartex" xmlns:cx3="http://schemas.microsoft.com/office/drawing/2016/5/9/chartex" xmlns:cx4="http://schemas.microsoft.com/office/drawing/2016/5/10/chartex" xmlns:cx5="http://schemas.microsoft.com/office/drawing/2016/5/11/chartex" xmlns:cx6="http://schemas.microsoft.com/office/drawing/2016/5/12/chartex" xmlns:cx7="http://schemas.microsoft.com/office/drawing/2016/5/13/chartex" xmlns:cx8="http://schemas.microsoft.com/office/drawing/2016/5/14/chartex" xmlns:mc="http://schemas.openxmlformats.org/markup-compatibility/2006" xmlns:aink="http://schemas.microsoft.com/office/drawing/2016/ink" xmlns:am3d="http://schemas.microsoft.com/office/drawing/2017/model3d" xmlns:o="urn:schemas-microsoft-com:office:office" xmlns:r="http://schemas.openxmlformats.org/officeDocument/2006/relationships" xmlns:m="http://schemas.openxmlformats.org/officeDocument/2006/math" xmlns:v="urn:schemas-microsoft-com:vml" xmlns:wp14="http://schemas.microsoft.com/office/word/2010/wordprocessingDrawing" xmlns:wp="http://schemas.openxmlformats.org/drawingml/2006/wordprocessingDrawing" xmlns:w10="urn:schemas-microsoft-com:office:word" xmlns:w="http://schemas.openxmlformats.org/wordprocessingml/2006/main" xmlns:w14="http://schemas.microsoft.com/office/word/2010/wordml" xmlns:w15="http://schemas.microsoft.com/office/word/2012/wordml" xmlns:w16cid="http://schemas.microsoft.com/office/word/2016/wordml/cid" xmlns:w16se="http://schemas.microsoft.com/office/word/2015/wordml/symex" xmlns:wpg="http://schemas.microsoft.com/office/word/2010/wordprocessingGroup" xmlns:wpi="http://schemas.microsoft.com/office/word/2010/wordprocessingInk" xmlns:wne="http://schemas.microsoft.com/office/word/2006/wordml" xmlns:wps="http://schemas.microsoft.com/office/word/2010/wordprocessingShape" mc:Ignorable="w14 w15 w16se w16cid wp14">
   <w:abstractNum w:abstractNumId="0" w15:restartNumberingAfterBreak="0">
+    <w:nsid w:val="18CF6643"/>
+    <w:multiLevelType w:val="multilevel"/>
+    <w:tmpl w:val="EC647B5A"/>
+    <w:lvl w:ilvl="0">
+      <w:start w:val="1"/>
+      <w:numFmt w:val="bullet"/>
+      <w:lvlText w:val=""/>
+      <w:lvlJc w:val="left"/>
+      <w:pPr>
+        <w:tabs>
+          <w:tab w:val="num" w:pos="720"/>
+        </w:tabs>
+        <w:ind w:left="720" w:hanging="360"/>
+      </w:pPr>
+      <w:rPr>
+        <w:rFonts w:ascii="Symbol" w:hAnsi="Symbol" w:hint="default"/>
+        <w:sz w:val="20"/>
+      </w:rPr>
+    </w:lvl>
+    <w:lvl w:ilvl="1" w:tentative="1">
+      <w:start w:val="1"/>
+      <w:numFmt w:val="bullet"/>
+      <w:lvlText w:val="o"/>
+      <w:lvlJc w:val="left"/>
+      <w:pPr>
+        <w:tabs>
+          <w:tab w:val="num" w:pos="1440"/>
+        </w:tabs>
+        <w:ind w:left="1440" w:hanging="360"/>
+      </w:pPr>
+      <w:rPr>
+        <w:rFonts w:ascii="Courier New" w:hAnsi="Courier New" w:hint="default"/>
+        <w:sz w:val="20"/>
+      </w:rPr>
+    </w:lvl>
+    <w:lvl w:ilvl="2" w:tentative="1">
+      <w:start w:val="1"/>
+      <w:numFmt w:val="bullet"/>
+      <w:lvlText w:val=""/>
+      <w:lvlJc w:val="left"/>
+      <w:pPr>
+        <w:tabs>
+          <w:tab w:val="num" w:pos="2160"/>
+        </w:tabs>
+        <w:ind w:left="2160" w:hanging="360"/>
+      </w:pPr>
+      <w:rPr>
+        <w:rFonts w:ascii="Wingdings" w:hAnsi="Wingdings" w:hint="default"/>
+        <w:sz w:val="20"/>
+      </w:rPr>
+    </w:lvl>
+    <w:lvl w:ilvl="3" w:tentative="1">
+      <w:start w:val="1"/>
+      <w:numFmt w:val="bullet"/>
+      <w:lvlText w:val=""/>
+      <w:lvlJc w:val="left"/>
+      <w:pPr>
+        <w:tabs>
+          <w:tab w:val="num" w:pos="2880"/>
+        </w:tabs>
+        <w:ind w:left="2880" w:hanging="360"/>
+      </w:pPr>
+      <w:rPr>
+        <w:rFonts w:ascii="Wingdings" w:hAnsi="Wingdings" w:hint="default"/>
+        <w:sz w:val="20"/>
+      </w:rPr>
+    </w:lvl>
+    <w:lvl w:ilvl="4" w:tentative="1">
+      <w:start w:val="1"/>
+      <w:numFmt w:val="bullet"/>
+      <w:lvlText w:val=""/>
+      <w:lvlJc w:val="left"/>
+      <w:pPr>
+        <w:tabs>
+          <w:tab w:val="num" w:pos="3600"/>
+        </w:tabs>
+        <w:ind w:left="3600" w:hanging="360"/>
+      </w:pPr>
+      <w:rPr>
+        <w:rFonts w:ascii="Wingdings" w:hAnsi="Wingdings" w:hint="default"/>
+        <w:sz w:val="20"/>
+      </w:rPr>
+    </w:lvl>
+    <w:lvl w:ilvl="5" w:tentative="1">
+      <w:start w:val="1"/>
+      <w:numFmt w:val="bullet"/>
+      <w:lvlText w:val=""/>
+      <w:lvlJc w:val="left"/>
+      <w:pPr>
+        <w:tabs>
+          <w:tab w:val="num" w:pos="4320"/>
+        </w:tabs>
+        <w:ind w:left="4320" w:hanging="360"/>
+      </w:pPr>
+      <w:rPr>
+        <w:rFonts w:ascii="Wingdings" w:hAnsi="Wingdings" w:hint="default"/>
+        <w:sz w:val="20"/>
+      </w:rPr>
+    </w:lvl>
+    <w:lvl w:ilvl="6" w:tentative="1">
+      <w:start w:val="1"/>
+      <w:numFmt w:val="bullet"/>
+      <w:lvlText w:val=""/>
+      <w:lvlJc w:val="left"/>
+      <w:pPr>
+        <w:tabs>
+          <w:tab w:val="num" w:pos="5040"/>
+        </w:tabs>
+        <w:ind w:left="5040" w:hanging="360"/>
+      </w:pPr>
+      <w:rPr>
+        <w:rFonts w:ascii="Wingdings" w:hAnsi="Wingdings" w:hint="default"/>
+        <w:sz w:val="20"/>
+      </w:rPr>
+    </w:lvl>
+    <w:lvl w:ilvl="7" w:tentative="1">
+      <w:start w:val="1"/>
+      <w:numFmt w:val="bullet"/>
+      <w:lvlText w:val=""/>
+      <w:lvlJc w:val="left"/>
+      <w:pPr>
+        <w:tabs>
+          <w:tab w:val="num" w:pos="5760"/>
+        </w:tabs>
+        <w:ind w:left="5760" w:hanging="360"/>
+      </w:pPr>
+      <w:rPr>
+        <w:rFonts w:ascii="Wingdings" w:hAnsi="Wingdings" w:hint="default"/>
+        <w:sz w:val="20"/>
+      </w:rPr>
+    </w:lvl>
+    <w:lvl w:ilvl="8" w:tentative="1">
+      <w:start w:val="1"/>
+      <w:numFmt w:val="bullet"/>
+      <w:lvlText w:val=""/>
+      <w:lvlJc w:val="left"/>
+      <w:pPr>
+        <w:tabs>
+          <w:tab w:val="num" w:pos="6480"/>
+        </w:tabs>
+        <w:ind w:left="6480" w:hanging="360"/>
+      </w:pPr>
+      <w:rPr>
+        <w:rFonts w:ascii="Wingdings" w:hAnsi="Wingdings" w:hint="default"/>
+        <w:sz w:val="20"/>
+      </w:rPr>
+    </w:lvl>
+  </w:abstractNum>
+  <w:abstractNum w:abstractNumId="1" w15:restartNumberingAfterBreak="0">
     <w:nsid w:val="31C629FA"/>
     <w:multiLevelType w:val="multilevel"/>
     <w:tmpl w:val="49465484"/>
@@ -842,11 +1439,160 @@
       </w:pPr>
     </w:lvl>
   </w:abstractNum>
-  <w:num w:numId="1" w16cid:durableId="1756783280">
-    <w:abstractNumId w:val="0"/>
+  <w:abstractNum w:abstractNumId="2" w15:restartNumberingAfterBreak="0">
+    <w:nsid w:val="4A4E45E7"/>
+    <w:multiLevelType w:val="multilevel"/>
+    <w:tmpl w:val="DB3ACF5A"/>
+    <w:lvl w:ilvl="0">
+      <w:start w:val="1"/>
+      <w:numFmt w:val="bullet"/>
+      <w:lvlText w:val=""/>
+      <w:lvlJc w:val="left"/>
+      <w:pPr>
+        <w:tabs>
+          <w:tab w:val="num" w:pos="720"/>
+        </w:tabs>
+        <w:ind w:left="720" w:hanging="360"/>
+      </w:pPr>
+      <w:rPr>
+        <w:rFonts w:ascii="Symbol" w:hAnsi="Symbol" w:hint="default"/>
+        <w:sz w:val="20"/>
+      </w:rPr>
+    </w:lvl>
+    <w:lvl w:ilvl="1" w:tentative="1">
+      <w:start w:val="1"/>
+      <w:numFmt w:val="bullet"/>
+      <w:lvlText w:val="o"/>
+      <w:lvlJc w:val="left"/>
+      <w:pPr>
+        <w:tabs>
+          <w:tab w:val="num" w:pos="1440"/>
+        </w:tabs>
+        <w:ind w:left="1440" w:hanging="360"/>
+      </w:pPr>
+      <w:rPr>
+        <w:rFonts w:ascii="Courier New" w:hAnsi="Courier New" w:hint="default"/>
+        <w:sz w:val="20"/>
+      </w:rPr>
+    </w:lvl>
+    <w:lvl w:ilvl="2" w:tentative="1">
+      <w:start w:val="1"/>
+      <w:numFmt w:val="bullet"/>
+      <w:lvlText w:val=""/>
+      <w:lvlJc w:val="left"/>
+      <w:pPr>
+        <w:tabs>
+          <w:tab w:val="num" w:pos="2160"/>
+        </w:tabs>
+        <w:ind w:left="2160" w:hanging="360"/>
+      </w:pPr>
+      <w:rPr>
+        <w:rFonts w:ascii="Wingdings" w:hAnsi="Wingdings" w:hint="default"/>
+        <w:sz w:val="20"/>
+      </w:rPr>
+    </w:lvl>
+    <w:lvl w:ilvl="3" w:tentative="1">
+      <w:start w:val="1"/>
+      <w:numFmt w:val="bullet"/>
+      <w:lvlText w:val=""/>
+      <w:lvlJc w:val="left"/>
+      <w:pPr>
+        <w:tabs>
+          <w:tab w:val="num" w:pos="2880"/>
+        </w:tabs>
+        <w:ind w:left="2880" w:hanging="360"/>
+      </w:pPr>
+      <w:rPr>
+        <w:rFonts w:ascii="Wingdings" w:hAnsi="Wingdings" w:hint="default"/>
+        <w:sz w:val="20"/>
+      </w:rPr>
+    </w:lvl>
+    <w:lvl w:ilvl="4" w:tentative="1">
+      <w:start w:val="1"/>
+      <w:numFmt w:val="bullet"/>
+      <w:lvlText w:val=""/>
+      <w:lvlJc w:val="left"/>
+      <w:pPr>
+        <w:tabs>
+          <w:tab w:val="num" w:pos="3600"/>
+        </w:tabs>
+        <w:ind w:left="3600" w:hanging="360"/>
+      </w:pPr>
+      <w:rPr>
+        <w:rFonts w:ascii="Wingdings" w:hAnsi="Wingdings" w:hint="default"/>
+        <w:sz w:val="20"/>
+      </w:rPr>
+    </w:lvl>
+    <w:lvl w:ilvl="5" w:tentative="1">
+      <w:start w:val="1"/>
+      <w:numFmt w:val="bullet"/>
+      <w:lvlText w:val=""/>
+      <w:lvlJc w:val="left"/>
+      <w:pPr>
+        <w:tabs>
+          <w:tab w:val="num" w:pos="4320"/>
+        </w:tabs>
+        <w:ind w:left="4320" w:hanging="360"/>
+      </w:pPr>
+      <w:rPr>
+        <w:rFonts w:ascii="Wingdings" w:hAnsi="Wingdings" w:hint="default"/>
+        <w:sz w:val="20"/>
+      </w:rPr>
+    </w:lvl>
+    <w:lvl w:ilvl="6" w:tentative="1">
+      <w:start w:val="1"/>
+      <w:numFmt w:val="bullet"/>
+      <w:lvlText w:val=""/>
+      <w:lvlJc w:val="left"/>
+      <w:pPr>
+        <w:tabs>
+          <w:tab w:val="num" w:pos="5040"/>
+        </w:tabs>
+        <w:ind w:left="5040" w:hanging="360"/>
+      </w:pPr>
+      <w:rPr>
+        <w:rFonts w:ascii="Wingdings" w:hAnsi="Wingdings" w:hint="default"/>
+        <w:sz w:val="20"/>
+      </w:rPr>
+    </w:lvl>
+    <w:lvl w:ilvl="7" w:tentative="1">
+      <w:start w:val="1"/>
+      <w:numFmt w:val="bullet"/>
+      <w:lvlText w:val=""/>
+      <w:lvlJc w:val="left"/>
+      <w:pPr>
+        <w:tabs>
+          <w:tab w:val="num" w:pos="5760"/>
+        </w:tabs>
+        <w:ind w:left="5760" w:hanging="360"/>
+      </w:pPr>
+      <w:rPr>
+        <w:rFonts w:ascii="Wingdings" w:hAnsi="Wingdings" w:hint="default"/>
+        <w:sz w:val="20"/>
+      </w:rPr>
+    </w:lvl>
+    <w:lvl w:ilvl="8" w:tentative="1">
+      <w:start w:val="1"/>
+      <w:numFmt w:val="bullet"/>
+      <w:lvlText w:val=""/>
+      <w:lvlJc w:val="left"/>
+      <w:pPr>
+        <w:tabs>
+          <w:tab w:val="num" w:pos="6480"/>
+        </w:tabs>
+        <w:ind w:left="6480" w:hanging="360"/>
+      </w:pPr>
+      <w:rPr>
+        <w:rFonts w:ascii="Wingdings" w:hAnsi="Wingdings" w:hint="default"/>
+        <w:sz w:val="20"/>
+      </w:rPr>
+    </w:lvl>
+  </w:abstractNum>
+  <w:num w:numId="1">
+    <w:abstractNumId w:val="1"/>
   </w:num>
-  <w:num w:numId="2" w16cid:durableId="879904556">
-    <w:abstractNumId w:val="0"/>
+  <w:num w:numId="2">
+    <w:abstractNumId w:val="1"/>
     <w:lvlOverride w:ilvl="1">
       <w:lvl w:ilvl="1">
         <w:numFmt w:val="bullet"/>
@@ -865,8 +1611,8 @@
       </w:lvl>
     </w:lvlOverride>
   </w:num>
-  <w:num w:numId="3" w16cid:durableId="541478509">
-    <w:abstractNumId w:val="0"/>
+  <w:num w:numId="3">
+    <w:abstractNumId w:val="1"/>
     <w:lvlOverride w:ilvl="1">
       <w:lvl w:ilvl="1">
         <w:numFmt w:val="bullet"/>
@@ -885,8 +1631,8 @@
       </w:lvl>
     </w:lvlOverride>
   </w:num>
-  <w:num w:numId="4" w16cid:durableId="734665744">
-    <w:abstractNumId w:val="0"/>
+  <w:num w:numId="4">
+    <w:abstractNumId w:val="1"/>
     <w:lvlOverride w:ilvl="1">
       <w:lvl w:ilvl="1">
         <w:numFmt w:val="bullet"/>
@@ -905,11 +1651,17 @@
       </w:lvl>
     </w:lvlOverride>
   </w:num>
+  <w:num w:numId="5">
+    <w:abstractNumId w:val="2"/>
+  </w:num>
+  <w:num w:numId="6">
+    <w:abstractNumId w:val="0"/>
+  </w:num>
 </w:numbering>
 </file>
 
 <file path=word/styles.xml><?xml version="1.0" encoding="utf-8"?>
-<w:styles xmlns:mc="http://schemas.openxmlformats.org/markup-compatibility/2006" xmlns:r="http://schemas.openxmlformats.org/officeDocument/2006/relationships" xmlns:w="http://schemas.openxmlformats.org/wordprocessingml/2006/main" xmlns:w14="http://schemas.microsoft.com/office/word/2010/wordml" xmlns:w15="http://schemas.microsoft.com/office/word/2012/wordml" xmlns:w16cex="http://schemas.microsoft.com/office/word/2018/wordml/cex" xmlns:w16cid="http://schemas.microsoft.com/office/word/2016/wordml/cid" xmlns:w16="http://schemas.microsoft.com/office/word/2018/wordml" xmlns:w16du="http://schemas.microsoft.com/office/word/2023/wordml/word16du" xmlns:w16sdtdh="http://schemas.microsoft.com/office/word/2020/wordml/sdtdatahash" xmlns:w16sdtfl="http://schemas.microsoft.com/office/word/2024/wordml/sdtformatlock" xmlns:w16se="http://schemas.microsoft.com/office/word/2015/wordml/symex" mc:Ignorable="w14 w15 w16se w16cid w16 w16cex w16sdtdh w16sdtfl w16du">
+<w:styles xmlns:mc="http://schemas.openxmlformats.org/markup-compatibility/2006" xmlns:r="http://schemas.openxmlformats.org/officeDocument/2006/relationships" xmlns:w="http://schemas.openxmlformats.org/wordprocessingml/2006/main" xmlns:w14="http://schemas.microsoft.com/office/word/2010/wordml" xmlns:w15="http://schemas.microsoft.com/office/word/2012/wordml" xmlns:w16cid="http://schemas.microsoft.com/office/word/2016/wordml/cid" xmlns:w16se="http://schemas.microsoft.com/office/word/2015/wordml/symex" mc:Ignorable="w14 w15 w16se w16cid">
   <w:docDefaults>
     <w:rPrDefault>
       <w:rPr>
@@ -927,7 +1679,7 @@
       </w:pPr>
     </w:pPrDefault>
   </w:docDefaults>
-  <w:latentStyles w:defLockedState="0" w:defUIPriority="99" w:defSemiHidden="0" w:defUnhideWhenUsed="0" w:defQFormat="0" w:count="376">
+  <w:latentStyles w:defLockedState="0" w:defUIPriority="99" w:defSemiHidden="0" w:defUnhideWhenUsed="0" w:defQFormat="0" w:count="375">
     <w:lsdException w:name="Normal" w:uiPriority="0" w:qFormat="1"/>
     <w:lsdException w:name="heading 1" w:uiPriority="9" w:qFormat="1"/>
     <w:lsdException w:name="heading 2" w:semiHidden="1" w:uiPriority="9" w:unhideWhenUsed="1" w:qFormat="1"/>
@@ -1303,7 +2055,6 @@
     <w:lsdException w:name="Smart Hyperlink" w:semiHidden="1" w:unhideWhenUsed="1"/>
     <w:lsdException w:name="Hashtag" w:semiHidden="1" w:unhideWhenUsed="1"/>
     <w:lsdException w:name="Unresolved Mention" w:semiHidden="1" w:unhideWhenUsed="1"/>
-    <w:lsdException w:name="Smart Link" w:semiHidden="1" w:unhideWhenUsed="1"/>
   </w:latentStyles>
   <w:style w:type="paragraph" w:default="1" w:styleId="Normal">
     <w:name w:val="Normal"/>
@@ -1359,7 +2110,6 @@
     <w:next w:val="Normal"/>
     <w:link w:val="Ttulo3Char"/>
     <w:uiPriority w:val="9"/>
-    <w:semiHidden/>
     <w:unhideWhenUsed/>
     <w:qFormat/>
     <w:rsid w:val="003409D6"/>
@@ -1382,7 +2132,6 @@
     <w:next w:val="Normal"/>
     <w:link w:val="Ttulo4Char"/>
     <w:uiPriority w:val="9"/>
-    <w:semiHidden/>
     <w:unhideWhenUsed/>
     <w:qFormat/>
     <w:rsid w:val="003409D6"/>
@@ -1511,6 +2260,7 @@
   <w:style w:type="character" w:default="1" w:styleId="Fontepargpadro">
     <w:name w:val="Default Paragraph Font"/>
     <w:uiPriority w:val="1"/>
+    <w:semiHidden/>
     <w:unhideWhenUsed/>
   </w:style>
   <w:style w:type="table" w:default="1" w:styleId="Tabelanormal">
@@ -1566,7 +2316,6 @@
     <w:basedOn w:val="Fontepargpadro"/>
     <w:link w:val="Ttulo3"/>
     <w:uiPriority w:val="9"/>
-    <w:semiHidden/>
     <w:rsid w:val="003409D6"/>
     <w:rPr>
       <w:rFonts w:eastAsiaTheme="majorEastAsia" w:cstheme="majorBidi"/>
@@ -1580,7 +2329,6 @@
     <w:basedOn w:val="Fontepargpadro"/>
     <w:link w:val="Ttulo4"/>
     <w:uiPriority w:val="9"/>
-    <w:semiHidden/>
     <w:rsid w:val="003409D6"/>
     <w:rPr>
       <w:rFonts w:eastAsiaTheme="majorEastAsia" w:cstheme="majorBidi"/>
@@ -1822,6 +2570,100 @@
       <w:smallCaps/>
       <w:color w:val="0F4761" w:themeColor="accent1" w:themeShade="BF"/>
       <w:spacing w:val="5"/>
+    </w:rPr>
+  </w:style>
+  <w:style w:type="paragraph" w:styleId="NormalWeb">
+    <w:name w:val="Normal (Web)"/>
+    <w:basedOn w:val="Normal"/>
+    <w:uiPriority w:val="99"/>
+    <w:unhideWhenUsed/>
+    <w:rsid w:val="00BF7E17"/>
+    <w:pPr>
+      <w:spacing w:before="100" w:beforeAutospacing="1" w:after="100" w:afterAutospacing="1" w:line="240" w:lineRule="auto"/>
+    </w:pPr>
+    <w:rPr>
+      <w:rFonts w:ascii="Times New Roman" w:eastAsia="Times New Roman" w:hAnsi="Times New Roman" w:cs="Times New Roman"/>
+      <w:kern w:val="0"/>
+      <w:lang w:eastAsia="pt-BR"/>
+      <w14:ligatures w14:val="none"/>
+    </w:rPr>
+  </w:style>
+  <w:style w:type="character" w:styleId="CdigoHTML">
+    <w:name w:val="HTML Code"/>
+    <w:basedOn w:val="Fontepargpadro"/>
+    <w:uiPriority w:val="99"/>
+    <w:semiHidden/>
+    <w:unhideWhenUsed/>
+    <w:rsid w:val="00BF7E17"/>
+    <w:rPr>
+      <w:rFonts w:ascii="Courier New" w:eastAsia="Times New Roman" w:hAnsi="Courier New" w:cs="Courier New"/>
+      <w:sz w:val="20"/>
+      <w:szCs w:val="20"/>
+    </w:rPr>
+  </w:style>
+  <w:style w:type="paragraph" w:styleId="Pr-formataoHTML">
+    <w:name w:val="HTML Preformatted"/>
+    <w:basedOn w:val="Normal"/>
+    <w:link w:val="Pr-formataoHTMLChar"/>
+    <w:uiPriority w:val="99"/>
+    <w:semiHidden/>
+    <w:unhideWhenUsed/>
+    <w:rsid w:val="00BF7E17"/>
+    <w:pPr>
+      <w:tabs>
+        <w:tab w:val="left" w:pos="916"/>
+        <w:tab w:val="left" w:pos="1832"/>
+        <w:tab w:val="left" w:pos="2748"/>
+        <w:tab w:val="left" w:pos="3664"/>
+        <w:tab w:val="left" w:pos="4580"/>
+        <w:tab w:val="left" w:pos="5496"/>
+        <w:tab w:val="left" w:pos="6412"/>
+        <w:tab w:val="left" w:pos="7328"/>
+        <w:tab w:val="left" w:pos="8244"/>
+        <w:tab w:val="left" w:pos="9160"/>
+        <w:tab w:val="left" w:pos="10076"/>
+        <w:tab w:val="left" w:pos="10992"/>
+        <w:tab w:val="left" w:pos="11908"/>
+        <w:tab w:val="left" w:pos="12824"/>
+        <w:tab w:val="left" w:pos="13740"/>
+        <w:tab w:val="left" w:pos="14656"/>
+      </w:tabs>
+      <w:spacing w:after="0" w:line="240" w:lineRule="auto"/>
+    </w:pPr>
+    <w:rPr>
+      <w:rFonts w:ascii="Courier New" w:eastAsia="Times New Roman" w:hAnsi="Courier New" w:cs="Courier New"/>
+      <w:kern w:val="0"/>
+      <w:sz w:val="20"/>
+      <w:szCs w:val="20"/>
+      <w:lang w:eastAsia="pt-BR"/>
+      <w14:ligatures w14:val="none"/>
+    </w:rPr>
+  </w:style>
+  <w:style w:type="character" w:customStyle="1" w:styleId="Pr-formataoHTMLChar">
+    <w:name w:val="Pré-formatação HTML Char"/>
+    <w:basedOn w:val="Fontepargpadro"/>
+    <w:link w:val="Pr-formataoHTML"/>
+    <w:uiPriority w:val="99"/>
+    <w:semiHidden/>
+    <w:rsid w:val="00BF7E17"/>
+    <w:rPr>
+      <w:rFonts w:ascii="Courier New" w:eastAsia="Times New Roman" w:hAnsi="Courier New" w:cs="Courier New"/>
+      <w:kern w:val="0"/>
+      <w:sz w:val="20"/>
+      <w:szCs w:val="20"/>
+      <w:lang w:eastAsia="pt-BR"/>
+      <w14:ligatures w14:val="none"/>
+    </w:rPr>
+  </w:style>
+  <w:style w:type="character" w:styleId="Forte">
+    <w:name w:val="Strong"/>
+    <w:basedOn w:val="Fontepargpadro"/>
+    <w:uiPriority w:val="22"/>
+    <w:qFormat/>
+    <w:rsid w:val="00BF7E17"/>
+    <w:rPr>
+      <w:b/>
+      <w:bCs/>
     </w:rPr>
   </w:style>
 </w:styles>
@@ -2123,6 +2965,15 @@
 </file>
 
 <file path=customXml/item1.xml><?xml version="1.0" encoding="utf-8"?>
+<?mso-contentType ?>
+<FormTemplates xmlns="http://schemas.microsoft.com/sharepoint/v3/contenttype/forms">
+  <Display>DocumentLibraryForm</Display>
+  <Edit>DocumentLibraryForm</Edit>
+  <New>DocumentLibraryForm</New>
+</FormTemplates>
+</file>
+
+<file path=customXml/item2.xml><?xml version="1.0" encoding="utf-8"?>
 <ct:contentTypeSchema xmlns:ct="http://schemas.microsoft.com/office/2006/metadata/contentType" xmlns:ma="http://schemas.microsoft.com/office/2006/metadata/properties/metaAttributes" ct:_="" ma:_="" ma:contentTypeName="Document" ma:contentTypeID="0x0101007A78EED5E8DADD4AB36296BEA13EE412" ma:contentTypeVersion="14" ma:contentTypeDescription="Create a new document." ma:contentTypeScope="" ma:versionID="7d37b5206067da1ffb1fd8b7dac0da26">
   <xsd:schema xmlns:xsd="http://www.w3.org/2001/XMLSchema" xmlns:xs="http://www.w3.org/2001/XMLSchema" xmlns:p="http://schemas.microsoft.com/office/2006/metadata/properties" xmlns:ns3="eaff392d-a439-44ba-b42e-78ccfc7d88a9" xmlns:ns4="b78462e4-85df-4111-a426-8a7719f53725" targetNamespace="http://schemas.microsoft.com/office/2006/metadata/properties" ma:root="true" ma:fieldsID="57afe2ae3c361fb719bf1950bbed1448" ns3:_="" ns4:_="">
     <xsd:import namespace="eaff392d-a439-44ba-b42e-78ccfc7d88a9"/>
@@ -2349,15 +3200,6 @@
 </ct:contentTypeSchema>
 </file>
 
-<file path=customXml/item2.xml><?xml version="1.0" encoding="utf-8"?>
-<?mso-contentType ?>
-<FormTemplates xmlns="http://schemas.microsoft.com/sharepoint/v3/contenttype/forms">
-  <Display>DocumentLibraryForm</Display>
-  <Edit>DocumentLibraryForm</Edit>
-  <New>DocumentLibraryForm</New>
-</FormTemplates>
-</file>
-
 <file path=customXml/item3.xml><?xml version="1.0" encoding="utf-8"?>
 <p:properties xmlns:p="http://schemas.microsoft.com/office/2006/metadata/properties" xmlns:xsi="http://www.w3.org/2001/XMLSchema-instance" xmlns:pc="http://schemas.microsoft.com/office/infopath/2007/PartnerControls">
   <documentManagement>
@@ -2367,6 +3209,14 @@
 </file>
 
 <file path=customXml/itemProps1.xml><?xml version="1.0" encoding="utf-8"?>
+<ds:datastoreItem xmlns:ds="http://schemas.openxmlformats.org/officeDocument/2006/customXml" ds:itemID="{5F109D48-E3E4-4A58-9254-13F823662DC0}">
+  <ds:schemaRefs>
+    <ds:schemaRef ds:uri="http://schemas.microsoft.com/sharepoint/v3/contenttype/forms"/>
+  </ds:schemaRefs>
+</ds:datastoreItem>
+</file>
+
+<file path=customXml/itemProps2.xml><?xml version="1.0" encoding="utf-8"?>
 <ds:datastoreItem xmlns:ds="http://schemas.openxmlformats.org/officeDocument/2006/customXml" ds:itemID="{2BBCF65A-833D-4C06-A83A-F36B151A1035}">
   <ds:schemaRefs>
     <ds:schemaRef ds:uri="http://schemas.microsoft.com/office/2006/metadata/contentType"/>
@@ -2385,26 +3235,11 @@
 </ds:datastoreItem>
 </file>
 
-<file path=customXml/itemProps2.xml><?xml version="1.0" encoding="utf-8"?>
-<ds:datastoreItem xmlns:ds="http://schemas.openxmlformats.org/officeDocument/2006/customXml" ds:itemID="{5F109D48-E3E4-4A58-9254-13F823662DC0}">
-  <ds:schemaRefs>
-    <ds:schemaRef ds:uri="http://schemas.microsoft.com/sharepoint/v3/contenttype/forms"/>
-  </ds:schemaRefs>
-</ds:datastoreItem>
-</file>
-
 <file path=customXml/itemProps3.xml><?xml version="1.0" encoding="utf-8"?>
 <ds:datastoreItem xmlns:ds="http://schemas.openxmlformats.org/officeDocument/2006/customXml" ds:itemID="{D46A6C9B-9C64-4C68-BF17-8D0A7B939B71}">
   <ds:schemaRefs>
-    <ds:schemaRef ds:uri="http://purl.org/dc/elements/1.1/"/>
-    <ds:schemaRef ds:uri="http://schemas.microsoft.com/office/2006/documentManagement/types"/>
-    <ds:schemaRef ds:uri="http://purl.org/dc/dcmitype/"/>
-    <ds:schemaRef ds:uri="http://www.w3.org/XML/1998/namespace"/>
     <ds:schemaRef ds:uri="http://schemas.microsoft.com/office/2006/metadata/properties"/>
-    <ds:schemaRef ds:uri="http://purl.org/dc/terms/"/>
     <ds:schemaRef ds:uri="http://schemas.microsoft.com/office/infopath/2007/PartnerControls"/>
-    <ds:schemaRef ds:uri="http://schemas.openxmlformats.org/package/2006/metadata/core-properties"/>
-    <ds:schemaRef ds:uri="b78462e4-85df-4111-a426-8a7719f53725"/>
     <ds:schemaRef ds:uri="eaff392d-a439-44ba-b42e-78ccfc7d88a9"/>
   </ds:schemaRefs>
 </ds:datastoreItem>

</xml_diff>